<commit_message>
Aggiornamento doc e allegati
</commit_message>
<xml_diff>
--- a/7_Allegati/Documento comprova dei test.docx
+++ b/7_Allegati/Documento comprova dei test.docx
@@ -6,20 +6,1255 @@
       <w:pPr>
         <w:pStyle w:val="Titolo1"/>
       </w:pPr>
-      <w:r>
+      <w:bookmarkStart w:id="0" w:name="_Toc152322264"/>
+      <w:r>
+        <w:t>Indice</w:t>
+      </w:r>
+      <w:bookmarkEnd w:id="0"/>
+    </w:p>
+    <w:p>
+      <w:pPr>
+        <w:pStyle w:val="Sommario1"/>
+        <w:tabs>
+          <w:tab w:val="left" w:pos="400"/>
+          <w:tab w:val="right" w:leader="dot" w:pos="9628"/>
+        </w:tabs>
+        <w:rPr>
+          <w:rFonts w:asciiTheme="minorHAnsi" w:eastAsiaTheme="minorEastAsia" w:hAnsiTheme="minorHAnsi" w:cstheme="minorBidi"/>
+          <w:noProof/>
+          <w:sz w:val="22"/>
+          <w:szCs w:val="22"/>
+          <w:lang w:eastAsia="it-CH"/>
+        </w:rPr>
+      </w:pPr>
+      <w:r>
+        <w:fldChar w:fldCharType="begin"/>
+      </w:r>
+      <w:r>
+        <w:instrText xml:space="preserve"> TOC \o "1-3" </w:instrText>
+      </w:r>
+      <w:r>
+        <w:fldChar w:fldCharType="separate"/>
+      </w:r>
+      <w:r>
+        <w:rPr>
+          <w:noProof/>
+        </w:rPr>
+        <w:t>1</w:t>
+      </w:r>
+      <w:r>
+        <w:rPr>
+          <w:rFonts w:asciiTheme="minorHAnsi" w:eastAsiaTheme="minorEastAsia" w:hAnsiTheme="minorHAnsi" w:cstheme="minorBidi"/>
+          <w:noProof/>
+          <w:sz w:val="22"/>
+          <w:szCs w:val="22"/>
+          <w:lang w:eastAsia="it-CH"/>
+        </w:rPr>
+        <w:tab/>
+      </w:r>
+      <w:r>
+        <w:rPr>
+          <w:noProof/>
+        </w:rPr>
+        <w:t>Indice</w:t>
+      </w:r>
+      <w:r>
+        <w:rPr>
+          <w:noProof/>
+        </w:rPr>
+        <w:tab/>
+      </w:r>
+      <w:r>
+        <w:rPr>
+          <w:noProof/>
+        </w:rPr>
+        <w:fldChar w:fldCharType="begin"/>
+      </w:r>
+      <w:r>
+        <w:rPr>
+          <w:noProof/>
+        </w:rPr>
+        <w:instrText xml:space="preserve"> PAGEREF _Toc152322264 \h </w:instrText>
+      </w:r>
+      <w:r>
+        <w:rPr>
+          <w:noProof/>
+        </w:rPr>
+      </w:r>
+      <w:r>
+        <w:rPr>
+          <w:noProof/>
+        </w:rPr>
+        <w:fldChar w:fldCharType="separate"/>
+      </w:r>
+      <w:r>
+        <w:rPr>
+          <w:noProof/>
+        </w:rPr>
+        <w:t>1</w:t>
+      </w:r>
+      <w:r>
+        <w:rPr>
+          <w:noProof/>
+        </w:rPr>
+        <w:fldChar w:fldCharType="end"/>
+      </w:r>
+    </w:p>
+    <w:p>
+      <w:pPr>
+        <w:pStyle w:val="Sommario1"/>
+        <w:tabs>
+          <w:tab w:val="left" w:pos="400"/>
+          <w:tab w:val="right" w:leader="dot" w:pos="9628"/>
+        </w:tabs>
+        <w:rPr>
+          <w:rFonts w:asciiTheme="minorHAnsi" w:eastAsiaTheme="minorEastAsia" w:hAnsiTheme="minorHAnsi" w:cstheme="minorBidi"/>
+          <w:noProof/>
+          <w:sz w:val="22"/>
+          <w:szCs w:val="22"/>
+          <w:lang w:eastAsia="it-CH"/>
+        </w:rPr>
+      </w:pPr>
+      <w:r>
+        <w:rPr>
+          <w:noProof/>
+        </w:rPr>
+        <w:t>2</w:t>
+      </w:r>
+      <w:r>
+        <w:rPr>
+          <w:rFonts w:asciiTheme="minorHAnsi" w:eastAsiaTheme="minorEastAsia" w:hAnsiTheme="minorHAnsi" w:cstheme="minorBidi"/>
+          <w:noProof/>
+          <w:sz w:val="22"/>
+          <w:szCs w:val="22"/>
+          <w:lang w:eastAsia="it-CH"/>
+        </w:rPr>
+        <w:tab/>
+      </w:r>
+      <w:r>
+        <w:rPr>
+          <w:noProof/>
+        </w:rPr>
         <w:t>Test</w:t>
       </w:r>
+      <w:r>
+        <w:rPr>
+          <w:noProof/>
+        </w:rPr>
+        <w:tab/>
+      </w:r>
+      <w:r>
+        <w:rPr>
+          <w:noProof/>
+        </w:rPr>
+        <w:fldChar w:fldCharType="begin"/>
+      </w:r>
+      <w:r>
+        <w:rPr>
+          <w:noProof/>
+        </w:rPr>
+        <w:instrText xml:space="preserve"> PAGEREF _Toc152322265 \h </w:instrText>
+      </w:r>
+      <w:r>
+        <w:rPr>
+          <w:noProof/>
+        </w:rPr>
+      </w:r>
+      <w:r>
+        <w:rPr>
+          <w:noProof/>
+        </w:rPr>
+        <w:fldChar w:fldCharType="separate"/>
+      </w:r>
+      <w:r>
+        <w:rPr>
+          <w:noProof/>
+        </w:rPr>
+        <w:t>2</w:t>
+      </w:r>
+      <w:r>
+        <w:rPr>
+          <w:noProof/>
+        </w:rPr>
+        <w:fldChar w:fldCharType="end"/>
+      </w:r>
+    </w:p>
+    <w:p>
+      <w:pPr>
+        <w:pStyle w:val="Sommario2"/>
+        <w:tabs>
+          <w:tab w:val="left" w:pos="880"/>
+          <w:tab w:val="right" w:leader="dot" w:pos="9628"/>
+        </w:tabs>
+        <w:rPr>
+          <w:rFonts w:asciiTheme="minorHAnsi" w:eastAsiaTheme="minorEastAsia" w:hAnsiTheme="minorHAnsi" w:cstheme="minorBidi"/>
+          <w:noProof/>
+          <w:sz w:val="22"/>
+          <w:szCs w:val="22"/>
+          <w:lang w:eastAsia="it-CH"/>
+        </w:rPr>
+      </w:pPr>
+      <w:r>
+        <w:rPr>
+          <w:noProof/>
+        </w:rPr>
+        <w:t>2.1</w:t>
+      </w:r>
+      <w:r>
+        <w:rPr>
+          <w:rFonts w:asciiTheme="minorHAnsi" w:eastAsiaTheme="minorEastAsia" w:hAnsiTheme="minorHAnsi" w:cstheme="minorBidi"/>
+          <w:noProof/>
+          <w:sz w:val="22"/>
+          <w:szCs w:val="22"/>
+          <w:lang w:eastAsia="it-CH"/>
+        </w:rPr>
+        <w:tab/>
+      </w:r>
+      <w:r>
+        <w:rPr>
+          <w:noProof/>
+        </w:rPr>
+        <w:t>TC-001 – Inserimento delle parole</w:t>
+      </w:r>
+      <w:r>
+        <w:rPr>
+          <w:noProof/>
+        </w:rPr>
+        <w:tab/>
+      </w:r>
+      <w:r>
+        <w:rPr>
+          <w:noProof/>
+        </w:rPr>
+        <w:fldChar w:fldCharType="begin"/>
+      </w:r>
+      <w:r>
+        <w:rPr>
+          <w:noProof/>
+        </w:rPr>
+        <w:instrText xml:space="preserve"> PAGEREF _Toc152322266 \h </w:instrText>
+      </w:r>
+      <w:r>
+        <w:rPr>
+          <w:noProof/>
+        </w:rPr>
+      </w:r>
+      <w:r>
+        <w:rPr>
+          <w:noProof/>
+        </w:rPr>
+        <w:fldChar w:fldCharType="separate"/>
+      </w:r>
+      <w:r>
+        <w:rPr>
+          <w:noProof/>
+        </w:rPr>
+        <w:t>2</w:t>
+      </w:r>
+      <w:r>
+        <w:rPr>
+          <w:noProof/>
+        </w:rPr>
+        <w:fldChar w:fldCharType="end"/>
+      </w:r>
+    </w:p>
+    <w:p>
+      <w:pPr>
+        <w:pStyle w:val="Sommario2"/>
+        <w:tabs>
+          <w:tab w:val="left" w:pos="880"/>
+          <w:tab w:val="right" w:leader="dot" w:pos="9628"/>
+        </w:tabs>
+        <w:rPr>
+          <w:rFonts w:asciiTheme="minorHAnsi" w:eastAsiaTheme="minorEastAsia" w:hAnsiTheme="minorHAnsi" w:cstheme="minorBidi"/>
+          <w:noProof/>
+          <w:sz w:val="22"/>
+          <w:szCs w:val="22"/>
+          <w:lang w:eastAsia="it-CH"/>
+        </w:rPr>
+      </w:pPr>
+      <w:r>
+        <w:rPr>
+          <w:noProof/>
+        </w:rPr>
+        <w:t>2.2</w:t>
+      </w:r>
+      <w:r>
+        <w:rPr>
+          <w:rFonts w:asciiTheme="minorHAnsi" w:eastAsiaTheme="minorEastAsia" w:hAnsiTheme="minorHAnsi" w:cstheme="minorBidi"/>
+          <w:noProof/>
+          <w:sz w:val="22"/>
+          <w:szCs w:val="22"/>
+          <w:lang w:eastAsia="it-CH"/>
+        </w:rPr>
+        <w:tab/>
+      </w:r>
+      <w:r>
+        <w:rPr>
+          <w:noProof/>
+        </w:rPr>
+        <w:t>TC-002 – Scelta della parola finale</w:t>
+      </w:r>
+      <w:r>
+        <w:rPr>
+          <w:noProof/>
+        </w:rPr>
+        <w:tab/>
+      </w:r>
+      <w:r>
+        <w:rPr>
+          <w:noProof/>
+        </w:rPr>
+        <w:fldChar w:fldCharType="begin"/>
+      </w:r>
+      <w:r>
+        <w:rPr>
+          <w:noProof/>
+        </w:rPr>
+        <w:instrText xml:space="preserve"> PAGEREF _Toc152322267 \h </w:instrText>
+      </w:r>
+      <w:r>
+        <w:rPr>
+          <w:noProof/>
+        </w:rPr>
+      </w:r>
+      <w:r>
+        <w:rPr>
+          <w:noProof/>
+        </w:rPr>
+        <w:fldChar w:fldCharType="separate"/>
+      </w:r>
+      <w:r>
+        <w:rPr>
+          <w:noProof/>
+        </w:rPr>
+        <w:t>4</w:t>
+      </w:r>
+      <w:r>
+        <w:rPr>
+          <w:noProof/>
+        </w:rPr>
+        <w:fldChar w:fldCharType="end"/>
+      </w:r>
+    </w:p>
+    <w:p>
+      <w:pPr>
+        <w:pStyle w:val="Sommario2"/>
+        <w:tabs>
+          <w:tab w:val="left" w:pos="880"/>
+          <w:tab w:val="right" w:leader="dot" w:pos="9628"/>
+        </w:tabs>
+        <w:rPr>
+          <w:rFonts w:asciiTheme="minorHAnsi" w:eastAsiaTheme="minorEastAsia" w:hAnsiTheme="minorHAnsi" w:cstheme="minorBidi"/>
+          <w:noProof/>
+          <w:sz w:val="22"/>
+          <w:szCs w:val="22"/>
+          <w:lang w:eastAsia="it-CH"/>
+        </w:rPr>
+      </w:pPr>
+      <w:r>
+        <w:rPr>
+          <w:noProof/>
+        </w:rPr>
+        <w:t>2.3</w:t>
+      </w:r>
+      <w:r>
+        <w:rPr>
+          <w:rFonts w:asciiTheme="minorHAnsi" w:eastAsiaTheme="minorEastAsia" w:hAnsiTheme="minorHAnsi" w:cstheme="minorBidi"/>
+          <w:noProof/>
+          <w:sz w:val="22"/>
+          <w:szCs w:val="22"/>
+          <w:lang w:eastAsia="it-CH"/>
+        </w:rPr>
+        <w:tab/>
+      </w:r>
+      <w:r>
+        <w:rPr>
+          <w:noProof/>
+        </w:rPr>
+        <w:t>TC-003 – Parola finale proposta</w:t>
+      </w:r>
+      <w:r>
+        <w:rPr>
+          <w:noProof/>
+        </w:rPr>
+        <w:tab/>
+      </w:r>
+      <w:r>
+        <w:rPr>
+          <w:noProof/>
+        </w:rPr>
+        <w:fldChar w:fldCharType="begin"/>
+      </w:r>
+      <w:r>
+        <w:rPr>
+          <w:noProof/>
+        </w:rPr>
+        <w:instrText xml:space="preserve"> PAGEREF _Toc152322268 \h </w:instrText>
+      </w:r>
+      <w:r>
+        <w:rPr>
+          <w:noProof/>
+        </w:rPr>
+      </w:r>
+      <w:r>
+        <w:rPr>
+          <w:noProof/>
+        </w:rPr>
+        <w:fldChar w:fldCharType="separate"/>
+      </w:r>
+      <w:r>
+        <w:rPr>
+          <w:noProof/>
+        </w:rPr>
+        <w:t>7</w:t>
+      </w:r>
+      <w:r>
+        <w:rPr>
+          <w:noProof/>
+        </w:rPr>
+        <w:fldChar w:fldCharType="end"/>
+      </w:r>
+    </w:p>
+    <w:p>
+      <w:pPr>
+        <w:pStyle w:val="Sommario2"/>
+        <w:tabs>
+          <w:tab w:val="left" w:pos="880"/>
+          <w:tab w:val="right" w:leader="dot" w:pos="9628"/>
+        </w:tabs>
+        <w:rPr>
+          <w:rFonts w:asciiTheme="minorHAnsi" w:eastAsiaTheme="minorEastAsia" w:hAnsiTheme="minorHAnsi" w:cstheme="minorBidi"/>
+          <w:noProof/>
+          <w:sz w:val="22"/>
+          <w:szCs w:val="22"/>
+          <w:lang w:eastAsia="it-CH"/>
+        </w:rPr>
+      </w:pPr>
+      <w:r>
+        <w:rPr>
+          <w:noProof/>
+        </w:rPr>
+        <w:t>2.4</w:t>
+      </w:r>
+      <w:r>
+        <w:rPr>
+          <w:rFonts w:asciiTheme="minorHAnsi" w:eastAsiaTheme="minorEastAsia" w:hAnsiTheme="minorHAnsi" w:cstheme="minorBidi"/>
+          <w:noProof/>
+          <w:sz w:val="22"/>
+          <w:szCs w:val="22"/>
+          <w:lang w:eastAsia="it-CH"/>
+        </w:rPr>
+        <w:tab/>
+      </w:r>
+      <w:r>
+        <w:rPr>
+          <w:noProof/>
+        </w:rPr>
+        <w:t>TC-004 – Generazione della pagina in A4</w:t>
+      </w:r>
+      <w:r>
+        <w:rPr>
+          <w:noProof/>
+        </w:rPr>
+        <w:tab/>
+      </w:r>
+      <w:r>
+        <w:rPr>
+          <w:noProof/>
+        </w:rPr>
+        <w:fldChar w:fldCharType="begin"/>
+      </w:r>
+      <w:r>
+        <w:rPr>
+          <w:noProof/>
+        </w:rPr>
+        <w:instrText xml:space="preserve"> PAGEREF _Toc152322269 \h </w:instrText>
+      </w:r>
+      <w:r>
+        <w:rPr>
+          <w:noProof/>
+        </w:rPr>
+      </w:r>
+      <w:r>
+        <w:rPr>
+          <w:noProof/>
+        </w:rPr>
+        <w:fldChar w:fldCharType="separate"/>
+      </w:r>
+      <w:r>
+        <w:rPr>
+          <w:noProof/>
+        </w:rPr>
+        <w:t>9</w:t>
+      </w:r>
+      <w:r>
+        <w:rPr>
+          <w:noProof/>
+        </w:rPr>
+        <w:fldChar w:fldCharType="end"/>
+      </w:r>
+    </w:p>
+    <w:p>
+      <w:pPr>
+        <w:pStyle w:val="Sommario2"/>
+        <w:tabs>
+          <w:tab w:val="left" w:pos="880"/>
+          <w:tab w:val="right" w:leader="dot" w:pos="9628"/>
+        </w:tabs>
+        <w:rPr>
+          <w:rFonts w:asciiTheme="minorHAnsi" w:eastAsiaTheme="minorEastAsia" w:hAnsiTheme="minorHAnsi" w:cstheme="minorBidi"/>
+          <w:noProof/>
+          <w:sz w:val="22"/>
+          <w:szCs w:val="22"/>
+          <w:lang w:eastAsia="it-CH"/>
+        </w:rPr>
+      </w:pPr>
+      <w:r>
+        <w:rPr>
+          <w:noProof/>
+        </w:rPr>
+        <w:t>2.5</w:t>
+      </w:r>
+      <w:r>
+        <w:rPr>
+          <w:rFonts w:asciiTheme="minorHAnsi" w:eastAsiaTheme="minorEastAsia" w:hAnsiTheme="minorHAnsi" w:cstheme="minorBidi"/>
+          <w:noProof/>
+          <w:sz w:val="22"/>
+          <w:szCs w:val="22"/>
+          <w:lang w:eastAsia="it-CH"/>
+        </w:rPr>
+        <w:tab/>
+      </w:r>
+      <w:r>
+        <w:rPr>
+          <w:noProof/>
+        </w:rPr>
+        <w:t>TC-005 – Grandezza della griglia proporzionale</w:t>
+      </w:r>
+      <w:r>
+        <w:rPr>
+          <w:noProof/>
+        </w:rPr>
+        <w:tab/>
+      </w:r>
+      <w:r>
+        <w:rPr>
+          <w:noProof/>
+        </w:rPr>
+        <w:fldChar w:fldCharType="begin"/>
+      </w:r>
+      <w:r>
+        <w:rPr>
+          <w:noProof/>
+        </w:rPr>
+        <w:instrText xml:space="preserve"> PAGEREF _Toc152322270 \h </w:instrText>
+      </w:r>
+      <w:r>
+        <w:rPr>
+          <w:noProof/>
+        </w:rPr>
+      </w:r>
+      <w:r>
+        <w:rPr>
+          <w:noProof/>
+        </w:rPr>
+        <w:fldChar w:fldCharType="separate"/>
+      </w:r>
+      <w:r>
+        <w:rPr>
+          <w:noProof/>
+        </w:rPr>
+        <w:t>12</w:t>
+      </w:r>
+      <w:r>
+        <w:rPr>
+          <w:noProof/>
+        </w:rPr>
+        <w:fldChar w:fldCharType="end"/>
+      </w:r>
+    </w:p>
+    <w:p>
+      <w:pPr>
+        <w:pStyle w:val="Sommario2"/>
+        <w:tabs>
+          <w:tab w:val="left" w:pos="880"/>
+          <w:tab w:val="right" w:leader="dot" w:pos="9628"/>
+        </w:tabs>
+        <w:rPr>
+          <w:rFonts w:asciiTheme="minorHAnsi" w:eastAsiaTheme="minorEastAsia" w:hAnsiTheme="minorHAnsi" w:cstheme="minorBidi"/>
+          <w:noProof/>
+          <w:sz w:val="22"/>
+          <w:szCs w:val="22"/>
+          <w:lang w:eastAsia="it-CH"/>
+        </w:rPr>
+      </w:pPr>
+      <w:r>
+        <w:rPr>
+          <w:noProof/>
+        </w:rPr>
+        <w:t>2.6</w:t>
+      </w:r>
+      <w:r>
+        <w:rPr>
+          <w:rFonts w:asciiTheme="minorHAnsi" w:eastAsiaTheme="minorEastAsia" w:hAnsiTheme="minorHAnsi" w:cstheme="minorBidi"/>
+          <w:noProof/>
+          <w:sz w:val="22"/>
+          <w:szCs w:val="22"/>
+          <w:lang w:eastAsia="it-CH"/>
+        </w:rPr>
+        <w:tab/>
+      </w:r>
+      <w:r>
+        <w:rPr>
+          <w:noProof/>
+        </w:rPr>
+        <w:t>TC-006 – Corretta posizione delle parole</w:t>
+      </w:r>
+      <w:r>
+        <w:rPr>
+          <w:noProof/>
+        </w:rPr>
+        <w:tab/>
+      </w:r>
+      <w:r>
+        <w:rPr>
+          <w:noProof/>
+        </w:rPr>
+        <w:fldChar w:fldCharType="begin"/>
+      </w:r>
+      <w:r>
+        <w:rPr>
+          <w:noProof/>
+        </w:rPr>
+        <w:instrText xml:space="preserve"> PAGEREF _Toc152322271 \h </w:instrText>
+      </w:r>
+      <w:r>
+        <w:rPr>
+          <w:noProof/>
+        </w:rPr>
+      </w:r>
+      <w:r>
+        <w:rPr>
+          <w:noProof/>
+        </w:rPr>
+        <w:fldChar w:fldCharType="separate"/>
+      </w:r>
+      <w:r>
+        <w:rPr>
+          <w:noProof/>
+        </w:rPr>
+        <w:t>15</w:t>
+      </w:r>
+      <w:r>
+        <w:rPr>
+          <w:noProof/>
+        </w:rPr>
+        <w:fldChar w:fldCharType="end"/>
+      </w:r>
+    </w:p>
+    <w:p>
+      <w:pPr>
+        <w:pStyle w:val="Sommario2"/>
+        <w:tabs>
+          <w:tab w:val="left" w:pos="880"/>
+          <w:tab w:val="right" w:leader="dot" w:pos="9628"/>
+        </w:tabs>
+        <w:rPr>
+          <w:rFonts w:asciiTheme="minorHAnsi" w:eastAsiaTheme="minorEastAsia" w:hAnsiTheme="minorHAnsi" w:cstheme="minorBidi"/>
+          <w:noProof/>
+          <w:sz w:val="22"/>
+          <w:szCs w:val="22"/>
+          <w:lang w:eastAsia="it-CH"/>
+        </w:rPr>
+      </w:pPr>
+      <w:r>
+        <w:rPr>
+          <w:noProof/>
+        </w:rPr>
+        <w:t>2.7</w:t>
+      </w:r>
+      <w:r>
+        <w:rPr>
+          <w:rFonts w:asciiTheme="minorHAnsi" w:eastAsiaTheme="minorEastAsia" w:hAnsiTheme="minorHAnsi" w:cstheme="minorBidi"/>
+          <w:noProof/>
+          <w:sz w:val="22"/>
+          <w:szCs w:val="22"/>
+          <w:lang w:eastAsia="it-CH"/>
+        </w:rPr>
+        <w:tab/>
+      </w:r>
+      <w:r>
+        <w:rPr>
+          <w:noProof/>
+        </w:rPr>
+        <w:t>TC-007 – Generazione della pagina con dati dell’utente</w:t>
+      </w:r>
+      <w:r>
+        <w:rPr>
+          <w:noProof/>
+        </w:rPr>
+        <w:tab/>
+      </w:r>
+      <w:r>
+        <w:rPr>
+          <w:noProof/>
+        </w:rPr>
+        <w:fldChar w:fldCharType="begin"/>
+      </w:r>
+      <w:r>
+        <w:rPr>
+          <w:noProof/>
+        </w:rPr>
+        <w:instrText xml:space="preserve"> PAGEREF _Toc152322272 \h </w:instrText>
+      </w:r>
+      <w:r>
+        <w:rPr>
+          <w:noProof/>
+        </w:rPr>
+      </w:r>
+      <w:r>
+        <w:rPr>
+          <w:noProof/>
+        </w:rPr>
+        <w:fldChar w:fldCharType="separate"/>
+      </w:r>
+      <w:r>
+        <w:rPr>
+          <w:noProof/>
+        </w:rPr>
+        <w:t>17</w:t>
+      </w:r>
+      <w:r>
+        <w:rPr>
+          <w:noProof/>
+        </w:rPr>
+        <w:fldChar w:fldCharType="end"/>
+      </w:r>
+    </w:p>
+    <w:p>
+      <w:pPr>
+        <w:pStyle w:val="Sommario2"/>
+        <w:tabs>
+          <w:tab w:val="left" w:pos="880"/>
+          <w:tab w:val="right" w:leader="dot" w:pos="9628"/>
+        </w:tabs>
+        <w:rPr>
+          <w:rFonts w:asciiTheme="minorHAnsi" w:eastAsiaTheme="minorEastAsia" w:hAnsiTheme="minorHAnsi" w:cstheme="minorBidi"/>
+          <w:noProof/>
+          <w:sz w:val="22"/>
+          <w:szCs w:val="22"/>
+          <w:lang w:eastAsia="it-CH"/>
+        </w:rPr>
+      </w:pPr>
+      <w:r>
+        <w:rPr>
+          <w:noProof/>
+        </w:rPr>
+        <w:t>2.8</w:t>
+      </w:r>
+      <w:r>
+        <w:rPr>
+          <w:rFonts w:asciiTheme="minorHAnsi" w:eastAsiaTheme="minorEastAsia" w:hAnsiTheme="minorHAnsi" w:cstheme="minorBidi"/>
+          <w:noProof/>
+          <w:sz w:val="22"/>
+          <w:szCs w:val="22"/>
+          <w:lang w:eastAsia="it-CH"/>
+        </w:rPr>
+        <w:tab/>
+      </w:r>
+      <w:r>
+        <w:rPr>
+          <w:noProof/>
+        </w:rPr>
+        <w:t>TC-008 – Griglia generata automaticamente</w:t>
+      </w:r>
+      <w:r>
+        <w:rPr>
+          <w:noProof/>
+        </w:rPr>
+        <w:tab/>
+      </w:r>
+      <w:r>
+        <w:rPr>
+          <w:noProof/>
+        </w:rPr>
+        <w:fldChar w:fldCharType="begin"/>
+      </w:r>
+      <w:r>
+        <w:rPr>
+          <w:noProof/>
+        </w:rPr>
+        <w:instrText xml:space="preserve"> PAGEREF _Toc152322273 \h </w:instrText>
+      </w:r>
+      <w:r>
+        <w:rPr>
+          <w:noProof/>
+        </w:rPr>
+      </w:r>
+      <w:r>
+        <w:rPr>
+          <w:noProof/>
+        </w:rPr>
+        <w:fldChar w:fldCharType="separate"/>
+      </w:r>
+      <w:r>
+        <w:rPr>
+          <w:noProof/>
+        </w:rPr>
+        <w:t>20</w:t>
+      </w:r>
+      <w:r>
+        <w:rPr>
+          <w:noProof/>
+        </w:rPr>
+        <w:fldChar w:fldCharType="end"/>
+      </w:r>
+    </w:p>
+    <w:p>
+      <w:pPr>
+        <w:pStyle w:val="Sommario2"/>
+        <w:tabs>
+          <w:tab w:val="left" w:pos="880"/>
+          <w:tab w:val="right" w:leader="dot" w:pos="9628"/>
+        </w:tabs>
+        <w:rPr>
+          <w:rFonts w:asciiTheme="minorHAnsi" w:eastAsiaTheme="minorEastAsia" w:hAnsiTheme="minorHAnsi" w:cstheme="minorBidi"/>
+          <w:noProof/>
+          <w:sz w:val="22"/>
+          <w:szCs w:val="22"/>
+          <w:lang w:eastAsia="it-CH"/>
+        </w:rPr>
+      </w:pPr>
+      <w:r>
+        <w:rPr>
+          <w:noProof/>
+        </w:rPr>
+        <w:t>2.9</w:t>
+      </w:r>
+      <w:r>
+        <w:rPr>
+          <w:rFonts w:asciiTheme="minorHAnsi" w:eastAsiaTheme="minorEastAsia" w:hAnsiTheme="minorHAnsi" w:cstheme="minorBidi"/>
+          <w:noProof/>
+          <w:sz w:val="22"/>
+          <w:szCs w:val="22"/>
+          <w:lang w:eastAsia="it-CH"/>
+        </w:rPr>
+        <w:tab/>
+      </w:r>
+      <w:r>
+        <w:rPr>
+          <w:noProof/>
+        </w:rPr>
+        <w:t>TC-009 – Griglia di dimensioni corrette</w:t>
+      </w:r>
+      <w:r>
+        <w:rPr>
+          <w:noProof/>
+        </w:rPr>
+        <w:tab/>
+      </w:r>
+      <w:r>
+        <w:rPr>
+          <w:noProof/>
+        </w:rPr>
+        <w:fldChar w:fldCharType="begin"/>
+      </w:r>
+      <w:r>
+        <w:rPr>
+          <w:noProof/>
+        </w:rPr>
+        <w:instrText xml:space="preserve"> PAGEREF _Toc152322274 \h </w:instrText>
+      </w:r>
+      <w:r>
+        <w:rPr>
+          <w:noProof/>
+        </w:rPr>
+      </w:r>
+      <w:r>
+        <w:rPr>
+          <w:noProof/>
+        </w:rPr>
+        <w:fldChar w:fldCharType="separate"/>
+      </w:r>
+      <w:r>
+        <w:rPr>
+          <w:noProof/>
+        </w:rPr>
+        <w:t>23</w:t>
+      </w:r>
+      <w:r>
+        <w:rPr>
+          <w:noProof/>
+        </w:rPr>
+        <w:fldChar w:fldCharType="end"/>
+      </w:r>
+    </w:p>
+    <w:p>
+      <w:pPr>
+        <w:pStyle w:val="Sommario2"/>
+        <w:tabs>
+          <w:tab w:val="left" w:pos="880"/>
+          <w:tab w:val="right" w:leader="dot" w:pos="9628"/>
+        </w:tabs>
+        <w:rPr>
+          <w:rFonts w:asciiTheme="minorHAnsi" w:eastAsiaTheme="minorEastAsia" w:hAnsiTheme="minorHAnsi" w:cstheme="minorBidi"/>
+          <w:noProof/>
+          <w:sz w:val="22"/>
+          <w:szCs w:val="22"/>
+          <w:lang w:eastAsia="it-CH"/>
+        </w:rPr>
+      </w:pPr>
+      <w:r>
+        <w:rPr>
+          <w:noProof/>
+        </w:rPr>
+        <w:t>2.10</w:t>
+      </w:r>
+      <w:r>
+        <w:rPr>
+          <w:rFonts w:asciiTheme="minorHAnsi" w:eastAsiaTheme="minorEastAsia" w:hAnsiTheme="minorHAnsi" w:cstheme="minorBidi"/>
+          <w:noProof/>
+          <w:sz w:val="22"/>
+          <w:szCs w:val="22"/>
+          <w:lang w:eastAsia="it-CH"/>
+        </w:rPr>
+        <w:tab/>
+      </w:r>
+      <w:r>
+        <w:rPr>
+          <w:noProof/>
+        </w:rPr>
+        <w:t>TC-010 – Dizionario delle parole</w:t>
+      </w:r>
+      <w:r>
+        <w:rPr>
+          <w:noProof/>
+        </w:rPr>
+        <w:tab/>
+      </w:r>
+      <w:r>
+        <w:rPr>
+          <w:noProof/>
+        </w:rPr>
+        <w:fldChar w:fldCharType="begin"/>
+      </w:r>
+      <w:r>
+        <w:rPr>
+          <w:noProof/>
+        </w:rPr>
+        <w:instrText xml:space="preserve"> PAGEREF _Toc152322275 \h </w:instrText>
+      </w:r>
+      <w:r>
+        <w:rPr>
+          <w:noProof/>
+        </w:rPr>
+      </w:r>
+      <w:r>
+        <w:rPr>
+          <w:noProof/>
+        </w:rPr>
+        <w:fldChar w:fldCharType="separate"/>
+      </w:r>
+      <w:r>
+        <w:rPr>
+          <w:noProof/>
+        </w:rPr>
+        <w:t>24</w:t>
+      </w:r>
+      <w:r>
+        <w:rPr>
+          <w:noProof/>
+        </w:rPr>
+        <w:fldChar w:fldCharType="end"/>
+      </w:r>
+    </w:p>
+    <w:p>
+      <w:pPr>
+        <w:pStyle w:val="Sommario2"/>
+        <w:tabs>
+          <w:tab w:val="left" w:pos="880"/>
+          <w:tab w:val="right" w:leader="dot" w:pos="9628"/>
+        </w:tabs>
+        <w:rPr>
+          <w:rFonts w:asciiTheme="minorHAnsi" w:eastAsiaTheme="minorEastAsia" w:hAnsiTheme="minorHAnsi" w:cstheme="minorBidi"/>
+          <w:noProof/>
+          <w:sz w:val="22"/>
+          <w:szCs w:val="22"/>
+          <w:lang w:eastAsia="it-CH"/>
+        </w:rPr>
+      </w:pPr>
+      <w:r>
+        <w:rPr>
+          <w:noProof/>
+        </w:rPr>
+        <w:t>2.11</w:t>
+      </w:r>
+      <w:r>
+        <w:rPr>
+          <w:rFonts w:asciiTheme="minorHAnsi" w:eastAsiaTheme="minorEastAsia" w:hAnsiTheme="minorHAnsi" w:cstheme="minorBidi"/>
+          <w:noProof/>
+          <w:sz w:val="22"/>
+          <w:szCs w:val="22"/>
+          <w:lang w:eastAsia="it-CH"/>
+        </w:rPr>
+        <w:tab/>
+      </w:r>
+      <w:r>
+        <w:rPr>
+          <w:noProof/>
+        </w:rPr>
+        <w:t>TC-011 – Esportazione della pagina</w:t>
+      </w:r>
+      <w:r>
+        <w:rPr>
+          <w:noProof/>
+        </w:rPr>
+        <w:tab/>
+      </w:r>
+      <w:r>
+        <w:rPr>
+          <w:noProof/>
+        </w:rPr>
+        <w:fldChar w:fldCharType="begin"/>
+      </w:r>
+      <w:r>
+        <w:rPr>
+          <w:noProof/>
+        </w:rPr>
+        <w:instrText xml:space="preserve"> PAGEREF _Toc152322276 \h </w:instrText>
+      </w:r>
+      <w:r>
+        <w:rPr>
+          <w:noProof/>
+        </w:rPr>
+      </w:r>
+      <w:r>
+        <w:rPr>
+          <w:noProof/>
+        </w:rPr>
+        <w:fldChar w:fldCharType="separate"/>
+      </w:r>
+      <w:r>
+        <w:rPr>
+          <w:noProof/>
+        </w:rPr>
+        <w:t>26</w:t>
+      </w:r>
+      <w:r>
+        <w:rPr>
+          <w:noProof/>
+        </w:rPr>
+        <w:fldChar w:fldCharType="end"/>
+      </w:r>
+    </w:p>
+    <w:p>
+      <w:pPr>
+        <w:pStyle w:val="Sommario2"/>
+        <w:tabs>
+          <w:tab w:val="left" w:pos="880"/>
+          <w:tab w:val="right" w:leader="dot" w:pos="9628"/>
+        </w:tabs>
+        <w:rPr>
+          <w:rFonts w:asciiTheme="minorHAnsi" w:eastAsiaTheme="minorEastAsia" w:hAnsiTheme="minorHAnsi" w:cstheme="minorBidi"/>
+          <w:noProof/>
+          <w:sz w:val="22"/>
+          <w:szCs w:val="22"/>
+          <w:lang w:eastAsia="it-CH"/>
+        </w:rPr>
+      </w:pPr>
+      <w:r>
+        <w:rPr>
+          <w:noProof/>
+        </w:rPr>
+        <w:t>2.12</w:t>
+      </w:r>
+      <w:r>
+        <w:rPr>
+          <w:rFonts w:asciiTheme="minorHAnsi" w:eastAsiaTheme="minorEastAsia" w:hAnsiTheme="minorHAnsi" w:cstheme="minorBidi"/>
+          <w:noProof/>
+          <w:sz w:val="22"/>
+          <w:szCs w:val="22"/>
+          <w:lang w:eastAsia="it-CH"/>
+        </w:rPr>
+        <w:tab/>
+      </w:r>
+      <w:r>
+        <w:rPr>
+          <w:noProof/>
+        </w:rPr>
+        <w:t>TC-012 - Qualità delle immagini esportate</w:t>
+      </w:r>
+      <w:r>
+        <w:rPr>
+          <w:noProof/>
+        </w:rPr>
+        <w:tab/>
+      </w:r>
+      <w:r>
+        <w:rPr>
+          <w:noProof/>
+        </w:rPr>
+        <w:fldChar w:fldCharType="begin"/>
+      </w:r>
+      <w:r>
+        <w:rPr>
+          <w:noProof/>
+        </w:rPr>
+        <w:instrText xml:space="preserve"> PAGEREF _Toc152322277 \h </w:instrText>
+      </w:r>
+      <w:r>
+        <w:rPr>
+          <w:noProof/>
+        </w:rPr>
+      </w:r>
+      <w:r>
+        <w:rPr>
+          <w:noProof/>
+        </w:rPr>
+        <w:fldChar w:fldCharType="separate"/>
+      </w:r>
+      <w:r>
+        <w:rPr>
+          <w:noProof/>
+        </w:rPr>
+        <w:t>28</w:t>
+      </w:r>
+      <w:r>
+        <w:rPr>
+          <w:noProof/>
+        </w:rPr>
+        <w:fldChar w:fldCharType="end"/>
+      </w:r>
+    </w:p>
+    <w:p>
+      <w:pPr>
+        <w:pStyle w:val="Sommario2"/>
+        <w:tabs>
+          <w:tab w:val="left" w:pos="880"/>
+          <w:tab w:val="right" w:leader="dot" w:pos="9628"/>
+        </w:tabs>
+        <w:rPr>
+          <w:rFonts w:asciiTheme="minorHAnsi" w:eastAsiaTheme="minorEastAsia" w:hAnsiTheme="minorHAnsi" w:cstheme="minorBidi"/>
+          <w:noProof/>
+          <w:sz w:val="22"/>
+          <w:szCs w:val="22"/>
+          <w:lang w:eastAsia="it-CH"/>
+        </w:rPr>
+      </w:pPr>
+      <w:r>
+        <w:rPr>
+          <w:noProof/>
+        </w:rPr>
+        <w:t>2.13</w:t>
+      </w:r>
+      <w:r>
+        <w:rPr>
+          <w:rFonts w:asciiTheme="minorHAnsi" w:eastAsiaTheme="minorEastAsia" w:hAnsiTheme="minorHAnsi" w:cstheme="minorBidi"/>
+          <w:noProof/>
+          <w:sz w:val="22"/>
+          <w:szCs w:val="22"/>
+          <w:lang w:eastAsia="it-CH"/>
+        </w:rPr>
+        <w:tab/>
+      </w:r>
+      <w:r>
+        <w:rPr>
+          <w:noProof/>
+        </w:rPr>
+        <w:t>TC-015 – Modifica del dizionario</w:t>
+      </w:r>
+      <w:r>
+        <w:rPr>
+          <w:noProof/>
+        </w:rPr>
+        <w:tab/>
+      </w:r>
+      <w:r>
+        <w:rPr>
+          <w:noProof/>
+        </w:rPr>
+        <w:fldChar w:fldCharType="begin"/>
+      </w:r>
+      <w:r>
+        <w:rPr>
+          <w:noProof/>
+        </w:rPr>
+        <w:instrText xml:space="preserve"> PAGEREF _Toc152322278 \h </w:instrText>
+      </w:r>
+      <w:r>
+        <w:rPr>
+          <w:noProof/>
+        </w:rPr>
+      </w:r>
+      <w:r>
+        <w:rPr>
+          <w:noProof/>
+        </w:rPr>
+        <w:fldChar w:fldCharType="separate"/>
+      </w:r>
+      <w:r>
+        <w:rPr>
+          <w:noProof/>
+        </w:rPr>
+        <w:t>31</w:t>
+      </w:r>
+      <w:r>
+        <w:rPr>
+          <w:noProof/>
+        </w:rPr>
+        <w:fldChar w:fldCharType="end"/>
+      </w:r>
+    </w:p>
+    <w:p>
+      <w:r>
+        <w:fldChar w:fldCharType="end"/>
+      </w:r>
+    </w:p>
+    <w:p>
+      <w:pPr>
+        <w:rPr>
+          <w:rFonts w:ascii="Garamond" w:eastAsiaTheme="majorEastAsia" w:hAnsi="Garamond" w:cstheme="majorBidi"/>
+          <w:b/>
+          <w:sz w:val="28"/>
+          <w:szCs w:val="32"/>
+        </w:rPr>
+      </w:pPr>
+      <w:r>
+        <w:rPr>
+          <w:rFonts w:ascii="Garamond" w:eastAsiaTheme="majorEastAsia" w:hAnsi="Garamond" w:cstheme="majorBidi"/>
+          <w:b/>
+          <w:sz w:val="28"/>
+          <w:szCs w:val="32"/>
+        </w:rPr>
+        <w:br w:type="page"/>
+      </w:r>
+      <w:bookmarkStart w:id="1" w:name="_GoBack"/>
+      <w:bookmarkEnd w:id="1"/>
+    </w:p>
+    <w:p>
+      <w:pPr>
+        <w:pStyle w:val="Titolo1"/>
+      </w:pPr>
+      <w:bookmarkStart w:id="2" w:name="_Toc152322265"/>
+      <w:r>
+        <w:lastRenderedPageBreak/>
+        <w:t>Test</w:t>
+      </w:r>
+      <w:bookmarkEnd w:id="2"/>
     </w:p>
     <w:p>
       <w:pPr>
         <w:pStyle w:val="Titolo2"/>
       </w:pPr>
+      <w:bookmarkStart w:id="3" w:name="_Toc152322266"/>
       <w:r>
         <w:t>TC-001</w:t>
       </w:r>
       <w:r>
         <w:t xml:space="preserve"> – Inserimento delle parole</w:t>
       </w:r>
+      <w:bookmarkEnd w:id="3"/>
     </w:p>
     <w:p>
       <w:pPr>
@@ -93,6 +1328,7 @@
       <w:r>
         <w:rPr>
           <w:rFonts w:ascii="Garamond" w:hAnsi="Garamond"/>
+          <w:noProof/>
           <w:sz w:val="24"/>
           <w:szCs w:val="24"/>
           <w:lang w:val="it-IT" w:eastAsia="it-IT"/>
@@ -102,89 +1338,6 @@
             <wp:extent cx="6120130" cy="2246630"/>
             <wp:effectExtent l="0" t="0" r="0" b="1270"/>
             <wp:docPr id="1" name="Immagine 1"/>
-            <wp:cNvGraphicFramePr>
-              <a:graphicFrameLocks xmlns:a="http://schemas.openxmlformats.org/drawingml/2006/main" noChangeAspect="1"/>
-            </wp:cNvGraphicFramePr>
-            <a:graphic xmlns:a="http://schemas.openxmlformats.org/drawingml/2006/main">
-              <a:graphicData uri="http://schemas.openxmlformats.org/drawingml/2006/picture">
-                <pic:pic xmlns:pic="http://schemas.openxmlformats.org/drawingml/2006/picture">
-                  <pic:nvPicPr>
-                    <pic:cNvPr id="1" name=""/>
-                    <pic:cNvPicPr/>
-                  </pic:nvPicPr>
-                  <pic:blipFill>
-                    <a:blip r:embed="rId7"/>
-                    <a:stretch>
-                      <a:fillRect/>
-                    </a:stretch>
-                  </pic:blipFill>
-                  <pic:spPr>
-                    <a:xfrm>
-                      <a:off x="0" y="0"/>
-                      <a:ext cx="6120130" cy="2246630"/>
-                    </a:xfrm>
-                    <a:prstGeom prst="rect">
-                      <a:avLst/>
-                    </a:prstGeom>
-                  </pic:spPr>
-                </pic:pic>
-              </a:graphicData>
-            </a:graphic>
-          </wp:inline>
-        </w:drawing>
-      </w:r>
-    </w:p>
-    <w:p>
-      <w:pPr>
-        <w:rPr>
-          <w:rFonts w:ascii="Garamond" w:hAnsi="Garamond"/>
-          <w:sz w:val="24"/>
-          <w:szCs w:val="24"/>
-          <w:lang w:val="it-IT" w:eastAsia="it-IT"/>
-        </w:rPr>
-      </w:pPr>
-      <w:r>
-        <w:rPr>
-          <w:rFonts w:ascii="Garamond" w:hAnsi="Garamond"/>
-          <w:b/>
-          <w:sz w:val="24"/>
-          <w:szCs w:val="24"/>
-          <w:lang w:val="it-IT" w:eastAsia="it-IT"/>
-        </w:rPr>
-        <w:t>Browser:</w:t>
-      </w:r>
-      <w:r>
-        <w:rPr>
-          <w:rFonts w:ascii="Garamond" w:hAnsi="Garamond"/>
-          <w:b/>
-          <w:sz w:val="24"/>
-          <w:szCs w:val="24"/>
-          <w:lang w:val="it-IT" w:eastAsia="it-IT"/>
-        </w:rPr>
-        <w:t xml:space="preserve"> Firefox</w:t>
-      </w:r>
-    </w:p>
-    <w:p>
-      <w:pPr>
-        <w:rPr>
-          <w:rFonts w:ascii="Garamond" w:hAnsi="Garamond"/>
-          <w:sz w:val="24"/>
-          <w:szCs w:val="24"/>
-          <w:lang w:val="it-IT" w:eastAsia="it-IT"/>
-        </w:rPr>
-      </w:pPr>
-      <w:r>
-        <w:rPr>
-          <w:rFonts w:ascii="Garamond" w:hAnsi="Garamond"/>
-          <w:sz w:val="24"/>
-          <w:szCs w:val="24"/>
-          <w:lang w:val="it-IT" w:eastAsia="it-IT"/>
-        </w:rPr>
-        <w:drawing>
-          <wp:inline distT="0" distB="0" distL="0" distR="0" wp14:anchorId="0292E67F" wp14:editId="3B4966A3">
-            <wp:extent cx="6120130" cy="2276475"/>
-            <wp:effectExtent l="0" t="0" r="0" b="9525"/>
-            <wp:docPr id="2" name="Immagine 2"/>
             <wp:cNvGraphicFramePr>
               <a:graphicFrameLocks xmlns:a="http://schemas.openxmlformats.org/drawingml/2006/main" noChangeAspect="1"/>
             </wp:cNvGraphicFramePr>
@@ -204,7 +1357,7 @@
                   <pic:spPr>
                     <a:xfrm>
                       <a:off x="0" y="0"/>
-                      <a:ext cx="6120130" cy="2276475"/>
+                      <a:ext cx="6120130" cy="2246630"/>
                     </a:xfrm>
                     <a:prstGeom prst="rect">
                       <a:avLst/>
@@ -221,41 +1374,19 @@
       <w:pPr>
         <w:rPr>
           <w:rFonts w:ascii="Garamond" w:hAnsi="Garamond"/>
-          <w:b/>
-          <w:sz w:val="24"/>
-          <w:szCs w:val="24"/>
-          <w:lang w:val="it-IT" w:eastAsia="it-IT"/>
-        </w:rPr>
-      </w:pPr>
-      <w:r>
-        <w:rPr>
-          <w:rFonts w:ascii="Garamond" w:hAnsi="Garamond"/>
-          <w:b/>
-          <w:sz w:val="24"/>
-          <w:szCs w:val="24"/>
-          <w:lang w:val="it-IT" w:eastAsia="it-IT"/>
-        </w:rPr>
-        <w:br w:type="page"/>
-      </w:r>
-    </w:p>
-    <w:p>
-      <w:pPr>
-        <w:rPr>
-          <w:rFonts w:ascii="Garamond" w:hAnsi="Garamond"/>
-          <w:sz w:val="24"/>
-          <w:szCs w:val="24"/>
-          <w:lang w:val="it-IT" w:eastAsia="it-IT"/>
-        </w:rPr>
-      </w:pPr>
-      <w:r>
-        <w:rPr>
-          <w:rFonts w:ascii="Garamond" w:hAnsi="Garamond"/>
-          <w:b/>
-          <w:sz w:val="24"/>
-          <w:szCs w:val="24"/>
-          <w:lang w:val="it-IT" w:eastAsia="it-IT"/>
-        </w:rPr>
-        <w:lastRenderedPageBreak/>
+          <w:sz w:val="24"/>
+          <w:szCs w:val="24"/>
+          <w:lang w:val="it-IT" w:eastAsia="it-IT"/>
+        </w:rPr>
+      </w:pPr>
+      <w:r>
+        <w:rPr>
+          <w:rFonts w:ascii="Garamond" w:hAnsi="Garamond"/>
+          <w:b/>
+          <w:sz w:val="24"/>
+          <w:szCs w:val="24"/>
+          <w:lang w:val="it-IT" w:eastAsia="it-IT"/>
+        </w:rPr>
         <w:t>Browser:</w:t>
       </w:r>
       <w:r>
@@ -266,40 +1397,31 @@
           <w:szCs w:val="24"/>
           <w:lang w:val="it-IT" w:eastAsia="it-IT"/>
         </w:rPr>
-        <w:t xml:space="preserve"> </w:t>
-      </w:r>
-      <w:r>
-        <w:rPr>
-          <w:rFonts w:ascii="Garamond" w:hAnsi="Garamond"/>
-          <w:b/>
-          <w:sz w:val="24"/>
-          <w:szCs w:val="24"/>
-          <w:lang w:val="it-IT" w:eastAsia="it-IT"/>
-        </w:rPr>
-        <w:t>Microsoft Edge</w:t>
-      </w:r>
-    </w:p>
-    <w:p>
-      <w:pPr>
-        <w:rPr>
-          <w:rFonts w:ascii="Garamond" w:hAnsi="Garamond"/>
-          <w:sz w:val="24"/>
-          <w:szCs w:val="24"/>
-          <w:lang w:val="it-IT" w:eastAsia="it-IT"/>
-        </w:rPr>
-      </w:pPr>
-      <w:r>
-        <w:rPr>
-          <w:rFonts w:ascii="Garamond" w:hAnsi="Garamond"/>
+        <w:t xml:space="preserve"> Firefox</w:t>
+      </w:r>
+    </w:p>
+    <w:p>
+      <w:pPr>
+        <w:rPr>
+          <w:rFonts w:ascii="Garamond" w:hAnsi="Garamond"/>
+          <w:sz w:val="24"/>
+          <w:szCs w:val="24"/>
+          <w:lang w:val="it-IT" w:eastAsia="it-IT"/>
+        </w:rPr>
+      </w:pPr>
+      <w:r>
+        <w:rPr>
+          <w:rFonts w:ascii="Garamond" w:hAnsi="Garamond"/>
+          <w:noProof/>
           <w:sz w:val="24"/>
           <w:szCs w:val="24"/>
           <w:lang w:val="it-IT" w:eastAsia="it-IT"/>
         </w:rPr>
         <w:drawing>
-          <wp:inline distT="0" distB="0" distL="0" distR="0" wp14:anchorId="1B966C55" wp14:editId="5102C2BE">
-            <wp:extent cx="6120130" cy="2331085"/>
-            <wp:effectExtent l="0" t="0" r="0" b="0"/>
-            <wp:docPr id="3" name="Immagine 3"/>
+          <wp:inline distT="0" distB="0" distL="0" distR="0" wp14:anchorId="0292E67F" wp14:editId="3B4966A3">
+            <wp:extent cx="6120130" cy="2276475"/>
+            <wp:effectExtent l="0" t="0" r="0" b="9525"/>
+            <wp:docPr id="2" name="Immagine 2"/>
             <wp:cNvGraphicFramePr>
               <a:graphicFrameLocks xmlns:a="http://schemas.openxmlformats.org/drawingml/2006/main" noChangeAspect="1"/>
             </wp:cNvGraphicFramePr>
@@ -319,6 +1441,112 @@
                   <pic:spPr>
                     <a:xfrm>
                       <a:off x="0" y="0"/>
+                      <a:ext cx="6120130" cy="2276475"/>
+                    </a:xfrm>
+                    <a:prstGeom prst="rect">
+                      <a:avLst/>
+                    </a:prstGeom>
+                  </pic:spPr>
+                </pic:pic>
+              </a:graphicData>
+            </a:graphic>
+          </wp:inline>
+        </w:drawing>
+      </w:r>
+    </w:p>
+    <w:p>
+      <w:pPr>
+        <w:rPr>
+          <w:rFonts w:ascii="Garamond" w:hAnsi="Garamond"/>
+          <w:b/>
+          <w:sz w:val="24"/>
+          <w:szCs w:val="24"/>
+          <w:lang w:val="it-IT" w:eastAsia="it-IT"/>
+        </w:rPr>
+      </w:pPr>
+      <w:r>
+        <w:rPr>
+          <w:rFonts w:ascii="Garamond" w:hAnsi="Garamond"/>
+          <w:b/>
+          <w:sz w:val="24"/>
+          <w:szCs w:val="24"/>
+          <w:lang w:val="it-IT" w:eastAsia="it-IT"/>
+        </w:rPr>
+        <w:br w:type="page"/>
+      </w:r>
+    </w:p>
+    <w:p>
+      <w:pPr>
+        <w:rPr>
+          <w:rFonts w:ascii="Garamond" w:hAnsi="Garamond"/>
+          <w:sz w:val="24"/>
+          <w:szCs w:val="24"/>
+          <w:lang w:val="it-IT" w:eastAsia="it-IT"/>
+        </w:rPr>
+      </w:pPr>
+      <w:r>
+        <w:rPr>
+          <w:rFonts w:ascii="Garamond" w:hAnsi="Garamond"/>
+          <w:b/>
+          <w:sz w:val="24"/>
+          <w:szCs w:val="24"/>
+          <w:lang w:val="it-IT" w:eastAsia="it-IT"/>
+        </w:rPr>
+        <w:lastRenderedPageBreak/>
+        <w:t>Browser:</w:t>
+      </w:r>
+      <w:r>
+        <w:rPr>
+          <w:rFonts w:ascii="Garamond" w:hAnsi="Garamond"/>
+          <w:b/>
+          <w:sz w:val="24"/>
+          <w:szCs w:val="24"/>
+          <w:lang w:val="it-IT" w:eastAsia="it-IT"/>
+        </w:rPr>
+        <w:t xml:space="preserve"> Microsoft Edge</w:t>
+      </w:r>
+    </w:p>
+    <w:p>
+      <w:pPr>
+        <w:rPr>
+          <w:rFonts w:ascii="Garamond" w:hAnsi="Garamond"/>
+          <w:sz w:val="24"/>
+          <w:szCs w:val="24"/>
+          <w:lang w:val="it-IT" w:eastAsia="it-IT"/>
+        </w:rPr>
+      </w:pPr>
+      <w:r>
+        <w:rPr>
+          <w:rFonts w:ascii="Garamond" w:hAnsi="Garamond"/>
+          <w:noProof/>
+          <w:sz w:val="24"/>
+          <w:szCs w:val="24"/>
+          <w:lang w:val="it-IT" w:eastAsia="it-IT"/>
+        </w:rPr>
+        <w:drawing>
+          <wp:inline distT="0" distB="0" distL="0" distR="0" wp14:anchorId="1B966C55" wp14:editId="5102C2BE">
+            <wp:extent cx="6120130" cy="2331085"/>
+            <wp:effectExtent l="0" t="0" r="0" b="0"/>
+            <wp:docPr id="3" name="Immagine 3"/>
+            <wp:cNvGraphicFramePr>
+              <a:graphicFrameLocks xmlns:a="http://schemas.openxmlformats.org/drawingml/2006/main" noChangeAspect="1"/>
+            </wp:cNvGraphicFramePr>
+            <a:graphic xmlns:a="http://schemas.openxmlformats.org/drawingml/2006/main">
+              <a:graphicData uri="http://schemas.openxmlformats.org/drawingml/2006/picture">
+                <pic:pic xmlns:pic="http://schemas.openxmlformats.org/drawingml/2006/picture">
+                  <pic:nvPicPr>
+                    <pic:cNvPr id="1" name=""/>
+                    <pic:cNvPicPr/>
+                  </pic:nvPicPr>
+                  <pic:blipFill>
+                    <a:blip r:embed="rId10"/>
+                    <a:stretch>
+                      <a:fillRect/>
+                    </a:stretch>
+                  </pic:blipFill>
+                  <pic:spPr>
+                    <a:xfrm>
+                      <a:off x="0" y="0"/>
                       <a:ext cx="6120130" cy="2331085"/>
                     </a:xfrm>
                     <a:prstGeom prst="rect">
@@ -355,6 +1583,7 @@
       <w:pPr>
         <w:pStyle w:val="Titolo2"/>
       </w:pPr>
+      <w:bookmarkStart w:id="4" w:name="_Toc152322267"/>
       <w:r>
         <w:lastRenderedPageBreak/>
         <w:t>TC-002</w:t>
@@ -362,17 +1591,18 @@
       <w:r>
         <w:t xml:space="preserve"> – Scelta della parola finale</w:t>
       </w:r>
-    </w:p>
-    <w:p>
-      <w:pPr>
-        <w:rPr>
-          <w:rFonts w:ascii="Garamond" w:hAnsi="Garamond"/>
-          <w:sz w:val="24"/>
-          <w:szCs w:val="24"/>
-          <w:lang w:val="it-IT" w:eastAsia="it-IT"/>
-        </w:rPr>
-      </w:pPr>
-      <w:bookmarkStart w:id="0" w:name="_Hlk152313647"/>
+      <w:bookmarkEnd w:id="4"/>
+    </w:p>
+    <w:p>
+      <w:pPr>
+        <w:rPr>
+          <w:rFonts w:ascii="Garamond" w:hAnsi="Garamond"/>
+          <w:sz w:val="24"/>
+          <w:szCs w:val="24"/>
+          <w:lang w:val="it-IT" w:eastAsia="it-IT"/>
+        </w:rPr>
+      </w:pPr>
+      <w:bookmarkStart w:id="5" w:name="_Hlk152313647"/>
       <w:r>
         <w:rPr>
           <w:rFonts w:ascii="Garamond" w:hAnsi="Garamond"/>
@@ -424,7 +1654,7 @@
         <w:t>Browser: Google Chrome</w:t>
       </w:r>
     </w:p>
-    <w:bookmarkEnd w:id="0"/>
+    <w:bookmarkEnd w:id="5"/>
     <w:p>
       <w:pPr>
         <w:jc w:val="center"/>
@@ -458,7 +1688,7 @@
                     </pic:cNvPicPr>
                   </pic:nvPicPr>
                   <pic:blipFill rotWithShape="1">
-                    <a:blip r:embed="rId10">
+                    <a:blip r:embed="rId11">
                       <a:extLst>
                         <a:ext uri="{28A0092B-C50C-407E-A947-70E740481C1C}">
                           <a14:useLocalDpi xmlns:a14="http://schemas.microsoft.com/office/drawing/2010/main" val="0"/>
@@ -524,7 +1754,7 @@
           <w:lang w:val="it-IT" w:eastAsia="it-IT"/>
         </w:rPr>
       </w:pPr>
-      <w:bookmarkStart w:id="1" w:name="_Hlk152313651"/>
+      <w:bookmarkStart w:id="6" w:name="_Hlk152313651"/>
       <w:r>
         <w:rPr>
           <w:rFonts w:ascii="Garamond" w:hAnsi="Garamond"/>
@@ -547,7 +1777,7 @@
         <w:t xml:space="preserve"> Firefox</w:t>
       </w:r>
     </w:p>
-    <w:bookmarkEnd w:id="1"/>
+    <w:bookmarkEnd w:id="6"/>
     <w:p>
       <w:pPr>
         <w:jc w:val="center"/>
@@ -584,7 +1814,7 @@
                     </pic:cNvPicPr>
                   </pic:nvPicPr>
                   <pic:blipFill>
-                    <a:blip r:embed="rId11">
+                    <a:blip r:embed="rId12">
                       <a:extLst>
                         <a:ext uri="{28A0092B-C50C-407E-A947-70E740481C1C}">
                           <a14:useLocalDpi xmlns:a14="http://schemas.microsoft.com/office/drawing/2010/main" val="0"/>
@@ -645,7 +1875,7 @@
           <w:lang w:val="it-IT" w:eastAsia="it-IT"/>
         </w:rPr>
       </w:pPr>
-      <w:bookmarkStart w:id="2" w:name="_Hlk152313656"/>
+      <w:bookmarkStart w:id="7" w:name="_Hlk152313656"/>
       <w:r>
         <w:rPr>
           <w:rFonts w:ascii="Garamond" w:hAnsi="Garamond"/>
@@ -668,7 +1898,7 @@
         <w:t xml:space="preserve"> Microsoft Edge</w:t>
       </w:r>
     </w:p>
-    <w:bookmarkEnd w:id="2"/>
+    <w:bookmarkEnd w:id="7"/>
     <w:p>
       <w:pPr>
         <w:rPr>
@@ -698,7 +1928,7 @@
                     </pic:cNvPicPr>
                   </pic:nvPicPr>
                   <pic:blipFill>
-                    <a:blip r:embed="rId12">
+                    <a:blip r:embed="rId13">
                       <a:extLst>
                         <a:ext uri="{28A0092B-C50C-407E-A947-70E740481C1C}">
                           <a14:useLocalDpi xmlns:a14="http://schemas.microsoft.com/office/drawing/2010/main" val="0"/>
@@ -747,10 +1977,12 @@
       <w:pPr>
         <w:pStyle w:val="Titolo2"/>
       </w:pPr>
+      <w:bookmarkStart w:id="8" w:name="_Toc152322268"/>
       <w:r>
         <w:lastRenderedPageBreak/>
         <w:t>TC-003 – Parola finale proposta</w:t>
       </w:r>
+      <w:bookmarkEnd w:id="8"/>
     </w:p>
     <w:p>
       <w:pPr>
@@ -814,6 +2046,7 @@
       <w:r>
         <w:rPr>
           <w:rFonts w:ascii="Garamond" w:hAnsi="Garamond"/>
+          <w:noProof/>
           <w:sz w:val="24"/>
           <w:szCs w:val="24"/>
           <w:lang w:val="it-IT" w:eastAsia="it-IT"/>
@@ -823,92 +2056,6 @@
             <wp:extent cx="2692457" cy="3269411"/>
             <wp:effectExtent l="0" t="0" r="0" b="7620"/>
             <wp:docPr id="7" name="Immagine 7"/>
-            <wp:cNvGraphicFramePr>
-              <a:graphicFrameLocks xmlns:a="http://schemas.openxmlformats.org/drawingml/2006/main" noChangeAspect="1"/>
-            </wp:cNvGraphicFramePr>
-            <a:graphic xmlns:a="http://schemas.openxmlformats.org/drawingml/2006/main">
-              <a:graphicData uri="http://schemas.openxmlformats.org/drawingml/2006/picture">
-                <pic:pic xmlns:pic="http://schemas.openxmlformats.org/drawingml/2006/picture">
-                  <pic:nvPicPr>
-                    <pic:cNvPr id="1" name=""/>
-                    <pic:cNvPicPr/>
-                  </pic:nvPicPr>
-                  <pic:blipFill>
-                    <a:blip r:embed="rId13"/>
-                    <a:stretch>
-                      <a:fillRect/>
-                    </a:stretch>
-                  </pic:blipFill>
-                  <pic:spPr>
-                    <a:xfrm>
-                      <a:off x="0" y="0"/>
-                      <a:ext cx="2714311" cy="3295947"/>
-                    </a:xfrm>
-                    <a:prstGeom prst="rect">
-                      <a:avLst/>
-                    </a:prstGeom>
-                  </pic:spPr>
-                </pic:pic>
-              </a:graphicData>
-            </a:graphic>
-          </wp:inline>
-        </w:drawing>
-      </w:r>
-    </w:p>
-    <w:p>
-      <w:pPr>
-        <w:rPr>
-          <w:rFonts w:ascii="Garamond" w:hAnsi="Garamond"/>
-          <w:b/>
-          <w:sz w:val="24"/>
-          <w:szCs w:val="24"/>
-          <w:lang w:val="it-IT" w:eastAsia="it-IT"/>
-        </w:rPr>
-      </w:pPr>
-      <w:r>
-        <w:rPr>
-          <w:rFonts w:ascii="Garamond" w:hAnsi="Garamond"/>
-          <w:b/>
-          <w:sz w:val="24"/>
-          <w:szCs w:val="24"/>
-          <w:lang w:val="it-IT" w:eastAsia="it-IT"/>
-        </w:rPr>
-        <w:t>Browser:</w:t>
-      </w:r>
-      <w:r>
-        <w:rPr>
-          <w:rFonts w:ascii="Garamond" w:hAnsi="Garamond"/>
-          <w:b/>
-          <w:sz w:val="24"/>
-          <w:szCs w:val="24"/>
-          <w:lang w:val="it-IT" w:eastAsia="it-IT"/>
-        </w:rPr>
-        <w:t xml:space="preserve"> Firefox</w:t>
-      </w:r>
-    </w:p>
-    <w:p>
-      <w:pPr>
-        <w:ind w:left="708" w:hanging="708"/>
-        <w:jc w:val="center"/>
-        <w:rPr>
-          <w:rFonts w:ascii="Garamond" w:hAnsi="Garamond"/>
-          <w:sz w:val="24"/>
-          <w:szCs w:val="24"/>
-          <w:lang w:val="it-IT" w:eastAsia="it-IT"/>
-        </w:rPr>
-      </w:pPr>
-      <w:r>
-        <w:rPr>
-          <w:rFonts w:ascii="Garamond" w:hAnsi="Garamond"/>
-          <w:sz w:val="24"/>
-          <w:szCs w:val="24"/>
-          <w:lang w:val="it-IT" w:eastAsia="it-IT"/>
-        </w:rPr>
-        <w:drawing>
-          <wp:inline distT="0" distB="0" distL="0" distR="0" wp14:anchorId="31519D47" wp14:editId="4EF830C8">
-            <wp:extent cx="2692800" cy="3400347"/>
-            <wp:effectExtent l="0" t="0" r="0" b="0"/>
-            <wp:docPr id="8" name="Immagine 8"/>
             <wp:cNvGraphicFramePr>
               <a:graphicFrameLocks xmlns:a="http://schemas.openxmlformats.org/drawingml/2006/main" noChangeAspect="1"/>
             </wp:cNvGraphicFramePr>
@@ -928,7 +2075,7 @@
                   <pic:spPr>
                     <a:xfrm>
                       <a:off x="0" y="0"/>
-                      <a:ext cx="2692800" cy="3400347"/>
+                      <a:ext cx="2714311" cy="3295947"/>
                     </a:xfrm>
                     <a:prstGeom prst="rect">
                       <a:avLst/>
@@ -945,39 +2092,20 @@
       <w:pPr>
         <w:rPr>
           <w:rFonts w:ascii="Garamond" w:hAnsi="Garamond"/>
-          <w:sz w:val="24"/>
-          <w:szCs w:val="24"/>
-          <w:lang w:val="it-IT" w:eastAsia="it-IT"/>
-        </w:rPr>
-      </w:pPr>
-      <w:r>
-        <w:rPr>
-          <w:rFonts w:ascii="Garamond" w:hAnsi="Garamond"/>
-          <w:sz w:val="24"/>
-          <w:szCs w:val="24"/>
-          <w:lang w:val="it-IT" w:eastAsia="it-IT"/>
-        </w:rPr>
-        <w:br w:type="page"/>
-      </w:r>
-    </w:p>
-    <w:p>
-      <w:pPr>
-        <w:rPr>
-          <w:rFonts w:ascii="Garamond" w:hAnsi="Garamond"/>
-          <w:sz w:val="24"/>
-          <w:szCs w:val="24"/>
-          <w:lang w:val="it-IT" w:eastAsia="it-IT"/>
-        </w:rPr>
-      </w:pPr>
-      <w:r>
-        <w:rPr>
-          <w:rFonts w:ascii="Garamond" w:hAnsi="Garamond"/>
-          <w:b/>
-          <w:sz w:val="24"/>
-          <w:szCs w:val="24"/>
-          <w:lang w:val="it-IT" w:eastAsia="it-IT"/>
-        </w:rPr>
-        <w:lastRenderedPageBreak/>
+          <w:b/>
+          <w:sz w:val="24"/>
+          <w:szCs w:val="24"/>
+          <w:lang w:val="it-IT" w:eastAsia="it-IT"/>
+        </w:rPr>
+      </w:pPr>
+      <w:r>
+        <w:rPr>
+          <w:rFonts w:ascii="Garamond" w:hAnsi="Garamond"/>
+          <w:b/>
+          <w:sz w:val="24"/>
+          <w:szCs w:val="24"/>
+          <w:lang w:val="it-IT" w:eastAsia="it-IT"/>
+        </w:rPr>
         <w:t>Browser:</w:t>
       </w:r>
       <w:r>
@@ -988,7 +2116,7 @@
           <w:szCs w:val="24"/>
           <w:lang w:val="it-IT" w:eastAsia="it-IT"/>
         </w:rPr>
-        <w:t xml:space="preserve"> Microsoft Edge</w:t>
+        <w:t xml:space="preserve"> Firefox</w:t>
       </w:r>
     </w:p>
     <w:p>
@@ -1005,15 +2133,16 @@
       <w:r>
         <w:rPr>
           <w:rFonts w:ascii="Garamond" w:hAnsi="Garamond"/>
+          <w:noProof/>
           <w:sz w:val="24"/>
           <w:szCs w:val="24"/>
           <w:lang w:val="it-IT" w:eastAsia="it-IT"/>
         </w:rPr>
         <w:drawing>
-          <wp:inline distT="0" distB="0" distL="0" distR="0" wp14:anchorId="757DC5C8" wp14:editId="7A2D9847">
-            <wp:extent cx="2692800" cy="3331435"/>
-            <wp:effectExtent l="0" t="0" r="0" b="2540"/>
-            <wp:docPr id="9" name="Immagine 9"/>
+          <wp:inline distT="0" distB="0" distL="0" distR="0" wp14:anchorId="31519D47" wp14:editId="4EF830C8">
+            <wp:extent cx="2692800" cy="3400347"/>
+            <wp:effectExtent l="0" t="0" r="0" b="0"/>
+            <wp:docPr id="8" name="Immagine 8"/>
             <wp:cNvGraphicFramePr>
               <a:graphicFrameLocks xmlns:a="http://schemas.openxmlformats.org/drawingml/2006/main" noChangeAspect="1"/>
             </wp:cNvGraphicFramePr>
@@ -1033,6 +2162,112 @@
                   <pic:spPr>
                     <a:xfrm>
                       <a:off x="0" y="0"/>
+                      <a:ext cx="2692800" cy="3400347"/>
+                    </a:xfrm>
+                    <a:prstGeom prst="rect">
+                      <a:avLst/>
+                    </a:prstGeom>
+                  </pic:spPr>
+                </pic:pic>
+              </a:graphicData>
+            </a:graphic>
+          </wp:inline>
+        </w:drawing>
+      </w:r>
+    </w:p>
+    <w:p>
+      <w:pPr>
+        <w:rPr>
+          <w:rFonts w:ascii="Garamond" w:hAnsi="Garamond"/>
+          <w:sz w:val="24"/>
+          <w:szCs w:val="24"/>
+          <w:lang w:val="it-IT" w:eastAsia="it-IT"/>
+        </w:rPr>
+      </w:pPr>
+      <w:r>
+        <w:rPr>
+          <w:rFonts w:ascii="Garamond" w:hAnsi="Garamond"/>
+          <w:sz w:val="24"/>
+          <w:szCs w:val="24"/>
+          <w:lang w:val="it-IT" w:eastAsia="it-IT"/>
+        </w:rPr>
+        <w:br w:type="page"/>
+      </w:r>
+    </w:p>
+    <w:p>
+      <w:pPr>
+        <w:rPr>
+          <w:rFonts w:ascii="Garamond" w:hAnsi="Garamond"/>
+          <w:sz w:val="24"/>
+          <w:szCs w:val="24"/>
+          <w:lang w:val="it-IT" w:eastAsia="it-IT"/>
+        </w:rPr>
+      </w:pPr>
+      <w:r>
+        <w:rPr>
+          <w:rFonts w:ascii="Garamond" w:hAnsi="Garamond"/>
+          <w:b/>
+          <w:sz w:val="24"/>
+          <w:szCs w:val="24"/>
+          <w:lang w:val="it-IT" w:eastAsia="it-IT"/>
+        </w:rPr>
+        <w:lastRenderedPageBreak/>
+        <w:t>Browser:</w:t>
+      </w:r>
+      <w:r>
+        <w:rPr>
+          <w:rFonts w:ascii="Garamond" w:hAnsi="Garamond"/>
+          <w:b/>
+          <w:sz w:val="24"/>
+          <w:szCs w:val="24"/>
+          <w:lang w:val="it-IT" w:eastAsia="it-IT"/>
+        </w:rPr>
+        <w:t xml:space="preserve"> Microsoft Edge</w:t>
+      </w:r>
+    </w:p>
+    <w:p>
+      <w:pPr>
+        <w:ind w:left="708" w:hanging="708"/>
+        <w:jc w:val="center"/>
+        <w:rPr>
+          <w:rFonts w:ascii="Garamond" w:hAnsi="Garamond"/>
+          <w:sz w:val="24"/>
+          <w:szCs w:val="24"/>
+          <w:lang w:val="it-IT" w:eastAsia="it-IT"/>
+        </w:rPr>
+      </w:pPr>
+      <w:r>
+        <w:rPr>
+          <w:rFonts w:ascii="Garamond" w:hAnsi="Garamond"/>
+          <w:noProof/>
+          <w:sz w:val="24"/>
+          <w:szCs w:val="24"/>
+          <w:lang w:val="it-IT" w:eastAsia="it-IT"/>
+        </w:rPr>
+        <w:drawing>
+          <wp:inline distT="0" distB="0" distL="0" distR="0" wp14:anchorId="757DC5C8" wp14:editId="7A2D9847">
+            <wp:extent cx="2692800" cy="3331435"/>
+            <wp:effectExtent l="0" t="0" r="0" b="2540"/>
+            <wp:docPr id="9" name="Immagine 9"/>
+            <wp:cNvGraphicFramePr>
+              <a:graphicFrameLocks xmlns:a="http://schemas.openxmlformats.org/drawingml/2006/main" noChangeAspect="1"/>
+            </wp:cNvGraphicFramePr>
+            <a:graphic xmlns:a="http://schemas.openxmlformats.org/drawingml/2006/main">
+              <a:graphicData uri="http://schemas.openxmlformats.org/drawingml/2006/picture">
+                <pic:pic xmlns:pic="http://schemas.openxmlformats.org/drawingml/2006/picture">
+                  <pic:nvPicPr>
+                    <pic:cNvPr id="1" name=""/>
+                    <pic:cNvPicPr/>
+                  </pic:nvPicPr>
+                  <pic:blipFill>
+                    <a:blip r:embed="rId16"/>
+                    <a:stretch>
+                      <a:fillRect/>
+                    </a:stretch>
+                  </pic:blipFill>
+                  <pic:spPr>
+                    <a:xfrm>
+                      <a:off x="0" y="0"/>
                       <a:ext cx="2692800" cy="3331435"/>
                     </a:xfrm>
                     <a:prstGeom prst="rect">
@@ -1064,10 +2299,12 @@
       <w:pPr>
         <w:pStyle w:val="Titolo2"/>
       </w:pPr>
+      <w:bookmarkStart w:id="9" w:name="_Toc152322269"/>
       <w:r>
         <w:lastRenderedPageBreak/>
         <w:t>TC-004 – Generazione della pagina in A4</w:t>
       </w:r>
+      <w:bookmarkEnd w:id="9"/>
     </w:p>
     <w:p>
       <w:pPr>
@@ -1221,6 +2458,7 @@
         <w:rPr>
           <w:rFonts w:ascii="Garamond" w:hAnsi="Garamond"/>
           <w:b/>
+          <w:noProof/>
           <w:sz w:val="24"/>
           <w:szCs w:val="24"/>
           <w:lang w:val="it-IT" w:eastAsia="it-IT"/>
@@ -1241,7 +2479,7 @@
                     <pic:cNvPicPr/>
                   </pic:nvPicPr>
                   <pic:blipFill>
-                    <a:blip r:embed="rId16"/>
+                    <a:blip r:embed="rId17"/>
                     <a:stretch>
                       <a:fillRect/>
                     </a:stretch>
@@ -1409,6 +2647,7 @@
         <w:rPr>
           <w:rFonts w:ascii="Garamond" w:hAnsi="Garamond"/>
           <w:b/>
+          <w:noProof/>
           <w:sz w:val="24"/>
           <w:szCs w:val="24"/>
           <w:lang w:val="it-IT" w:eastAsia="it-IT"/>
@@ -1429,7 +2668,7 @@
                     <pic:cNvPicPr/>
                   </pic:nvPicPr>
                   <pic:blipFill>
-                    <a:blip r:embed="rId17"/>
+                    <a:blip r:embed="rId18"/>
                     <a:stretch>
                       <a:fillRect/>
                     </a:stretch>
@@ -1596,6 +2835,7 @@
         <w:rPr>
           <w:rFonts w:ascii="Garamond" w:hAnsi="Garamond"/>
           <w:b/>
+          <w:noProof/>
           <w:sz w:val="24"/>
           <w:szCs w:val="24"/>
           <w:lang w:val="it-IT" w:eastAsia="it-IT"/>
@@ -1605,150 +2845,6 @@
             <wp:extent cx="5104800" cy="7241135"/>
             <wp:effectExtent l="0" t="0" r="635" b="0"/>
             <wp:docPr id="15" name="Immagine 15"/>
-            <wp:cNvGraphicFramePr>
-              <a:graphicFrameLocks xmlns:a="http://schemas.openxmlformats.org/drawingml/2006/main" noChangeAspect="1"/>
-            </wp:cNvGraphicFramePr>
-            <a:graphic xmlns:a="http://schemas.openxmlformats.org/drawingml/2006/main">
-              <a:graphicData uri="http://schemas.openxmlformats.org/drawingml/2006/picture">
-                <pic:pic xmlns:pic="http://schemas.openxmlformats.org/drawingml/2006/picture">
-                  <pic:nvPicPr>
-                    <pic:cNvPr id="1" name=""/>
-                    <pic:cNvPicPr/>
-                  </pic:nvPicPr>
-                  <pic:blipFill>
-                    <a:blip r:embed="rId18"/>
-                    <a:stretch>
-                      <a:fillRect/>
-                    </a:stretch>
-                  </pic:blipFill>
-                  <pic:spPr>
-                    <a:xfrm>
-                      <a:off x="0" y="0"/>
-                      <a:ext cx="5104800" cy="7241135"/>
-                    </a:xfrm>
-                    <a:prstGeom prst="rect">
-                      <a:avLst/>
-                    </a:prstGeom>
-                  </pic:spPr>
-                </pic:pic>
-              </a:graphicData>
-            </a:graphic>
-          </wp:inline>
-        </w:drawing>
-      </w:r>
-    </w:p>
-    <w:p>
-      <w:pPr>
-        <w:rPr>
-          <w:rFonts w:ascii="Garamond" w:hAnsi="Garamond"/>
-          <w:b/>
-          <w:sz w:val="24"/>
-          <w:szCs w:val="24"/>
-          <w:lang w:val="it-IT" w:eastAsia="it-IT"/>
-        </w:rPr>
-      </w:pPr>
-      <w:r>
-        <w:rPr>
-          <w:rFonts w:ascii="Garamond" w:hAnsi="Garamond"/>
-          <w:b/>
-          <w:sz w:val="24"/>
-          <w:szCs w:val="24"/>
-          <w:lang w:val="it-IT" w:eastAsia="it-IT"/>
-        </w:rPr>
-        <w:br w:type="page"/>
-      </w:r>
-    </w:p>
-    <w:p>
-      <w:pPr>
-        <w:pStyle w:val="Titolo2"/>
-      </w:pPr>
-      <w:r>
-        <w:lastRenderedPageBreak/>
-        <w:t>TC-005 – Grandezza della griglia proporzionale</w:t>
-      </w:r>
-    </w:p>
-    <w:p>
-      <w:pPr>
-        <w:rPr>
-          <w:rFonts w:ascii="Garamond" w:hAnsi="Garamond"/>
-          <w:sz w:val="24"/>
-          <w:szCs w:val="24"/>
-        </w:rPr>
-      </w:pPr>
-      <w:r>
-        <w:rPr>
-          <w:rFonts w:ascii="Garamond" w:hAnsi="Garamond"/>
-          <w:b/>
-          <w:sz w:val="24"/>
-          <w:szCs w:val="24"/>
-          <w:lang w:val="it-IT" w:eastAsia="it-IT"/>
-        </w:rPr>
-        <w:t>Risultato test:</w:t>
-      </w:r>
-      <w:r>
-        <w:rPr>
-          <w:rFonts w:ascii="Garamond" w:hAnsi="Garamond"/>
-          <w:b/>
-          <w:sz w:val="24"/>
-          <w:szCs w:val="24"/>
-          <w:lang w:val="it-IT" w:eastAsia="it-IT"/>
-        </w:rPr>
-        <w:t xml:space="preserve"> </w:t>
-      </w:r>
-      <w:r>
-        <w:rPr>
-          <w:rFonts w:ascii="Garamond" w:hAnsi="Garamond"/>
-          <w:sz w:val="24"/>
-          <w:szCs w:val="24"/>
-        </w:rPr>
-        <w:t>All’interno del documento che l’applicativo esporta la grandezza della griglia è proporzionale al resto della pagina</w:t>
-      </w:r>
-    </w:p>
-    <w:p>
-      <w:pPr>
-        <w:rPr>
-          <w:rFonts w:ascii="Garamond" w:hAnsi="Garamond"/>
-          <w:b/>
-          <w:sz w:val="24"/>
-          <w:szCs w:val="24"/>
-          <w:lang w:val="it-IT" w:eastAsia="it-IT"/>
-        </w:rPr>
-      </w:pPr>
-      <w:r>
-        <w:rPr>
-          <w:rFonts w:ascii="Garamond" w:hAnsi="Garamond"/>
-          <w:b/>
-          <w:sz w:val="24"/>
-          <w:szCs w:val="24"/>
-          <w:lang w:val="it-IT" w:eastAsia="it-IT"/>
-        </w:rPr>
-        <w:t>Browser: Google Chrome</w:t>
-      </w:r>
-    </w:p>
-    <w:p>
-      <w:pPr>
-        <w:jc w:val="center"/>
-        <w:rPr>
-          <w:rFonts w:ascii="Garamond" w:hAnsi="Garamond"/>
-          <w:b/>
-          <w:sz w:val="24"/>
-          <w:szCs w:val="24"/>
-          <w:lang w:val="it-IT" w:eastAsia="it-IT"/>
-        </w:rPr>
-      </w:pPr>
-      <w:r>
-        <w:rPr>
-          <w:rFonts w:ascii="Garamond" w:hAnsi="Garamond"/>
-          <w:b/>
-          <w:sz w:val="24"/>
-          <w:szCs w:val="24"/>
-          <w:lang w:val="it-IT" w:eastAsia="it-IT"/>
-        </w:rPr>
-        <w:drawing>
-          <wp:inline distT="0" distB="0" distL="0" distR="0" wp14:anchorId="75847282" wp14:editId="04514482">
-            <wp:extent cx="5104800" cy="7195342"/>
-            <wp:effectExtent l="0" t="0" r="635" b="5715"/>
-            <wp:docPr id="19" name="Immagine 19"/>
             <wp:cNvGraphicFramePr>
               <a:graphicFrameLocks xmlns:a="http://schemas.openxmlformats.org/drawingml/2006/main" noChangeAspect="1"/>
             </wp:cNvGraphicFramePr>
@@ -1768,7 +2864,7 @@
                   <pic:spPr>
                     <a:xfrm>
                       <a:off x="0" y="0"/>
-                      <a:ext cx="5104800" cy="7195342"/>
+                      <a:ext cx="5104800" cy="7241135"/>
                     </a:xfrm>
                     <a:prstGeom prst="rect">
                       <a:avLst/>
@@ -1804,34 +2900,61 @@
     </w:p>
     <w:p>
       <w:pPr>
-        <w:rPr>
-          <w:rFonts w:ascii="Garamond" w:hAnsi="Garamond"/>
-          <w:b/>
-          <w:sz w:val="24"/>
-          <w:szCs w:val="24"/>
-          <w:lang w:val="it-IT" w:eastAsia="it-IT"/>
-        </w:rPr>
-      </w:pPr>
-      <w:r>
-        <w:rPr>
-          <w:rFonts w:ascii="Garamond" w:hAnsi="Garamond"/>
-          <w:b/>
-          <w:sz w:val="24"/>
-          <w:szCs w:val="24"/>
-          <w:lang w:val="it-IT" w:eastAsia="it-IT"/>
-        </w:rPr>
+        <w:pStyle w:val="Titolo2"/>
+      </w:pPr>
+      <w:bookmarkStart w:id="10" w:name="_Toc152322270"/>
+      <w:r>
         <w:lastRenderedPageBreak/>
-        <w:t>Browser:</w:t>
-      </w:r>
-      <w:r>
-        <w:rPr>
-          <w:rFonts w:ascii="Garamond" w:hAnsi="Garamond"/>
-          <w:b/>
-          <w:sz w:val="24"/>
-          <w:szCs w:val="24"/>
-          <w:lang w:val="it-IT" w:eastAsia="it-IT"/>
-        </w:rPr>
-        <w:t xml:space="preserve"> Firefox</w:t>
+        <w:t>TC-005 – Grandezza della griglia proporzionale</w:t>
+      </w:r>
+      <w:bookmarkEnd w:id="10"/>
+    </w:p>
+    <w:p>
+      <w:pPr>
+        <w:rPr>
+          <w:rFonts w:ascii="Garamond" w:hAnsi="Garamond"/>
+          <w:sz w:val="24"/>
+          <w:szCs w:val="24"/>
+        </w:rPr>
+      </w:pPr>
+      <w:r>
+        <w:rPr>
+          <w:rFonts w:ascii="Garamond" w:hAnsi="Garamond"/>
+          <w:b/>
+          <w:sz w:val="24"/>
+          <w:szCs w:val="24"/>
+          <w:lang w:val="it-IT" w:eastAsia="it-IT"/>
+        </w:rPr>
+        <w:t xml:space="preserve">Risultato test: </w:t>
+      </w:r>
+      <w:r>
+        <w:rPr>
+          <w:rFonts w:ascii="Garamond" w:hAnsi="Garamond"/>
+          <w:sz w:val="24"/>
+          <w:szCs w:val="24"/>
+        </w:rPr>
+        <w:t>All’interno del documento che l’applicativo esporta la grandezza della griglia è proporzionale al resto della pagina</w:t>
+      </w:r>
+    </w:p>
+    <w:p>
+      <w:pPr>
+        <w:rPr>
+          <w:rFonts w:ascii="Garamond" w:hAnsi="Garamond"/>
+          <w:b/>
+          <w:sz w:val="24"/>
+          <w:szCs w:val="24"/>
+          <w:lang w:val="it-IT" w:eastAsia="it-IT"/>
+        </w:rPr>
+      </w:pPr>
+      <w:r>
+        <w:rPr>
+          <w:rFonts w:ascii="Garamond" w:hAnsi="Garamond"/>
+          <w:b/>
+          <w:sz w:val="24"/>
+          <w:szCs w:val="24"/>
+          <w:lang w:val="it-IT" w:eastAsia="it-IT"/>
+        </w:rPr>
+        <w:t>Browser: Google Chrome</w:t>
       </w:r>
     </w:p>
     <w:p>
@@ -1849,15 +2972,16 @@
         <w:rPr>
           <w:rFonts w:ascii="Garamond" w:hAnsi="Garamond"/>
           <w:b/>
+          <w:noProof/>
           <w:sz w:val="24"/>
           <w:szCs w:val="24"/>
           <w:lang w:val="it-IT" w:eastAsia="it-IT"/>
         </w:rPr>
         <w:drawing>
-          <wp:inline distT="0" distB="0" distL="0" distR="0" wp14:anchorId="307F8103" wp14:editId="2ABDB376">
-            <wp:extent cx="5104800" cy="7397083"/>
-            <wp:effectExtent l="0" t="0" r="635" b="0"/>
-            <wp:docPr id="20" name="Immagine 20"/>
+          <wp:inline distT="0" distB="0" distL="0" distR="0" wp14:anchorId="75847282" wp14:editId="04514482">
+            <wp:extent cx="5104800" cy="7195342"/>
+            <wp:effectExtent l="0" t="0" r="635" b="5715"/>
+            <wp:docPr id="19" name="Immagine 19"/>
             <wp:cNvGraphicFramePr>
               <a:graphicFrameLocks xmlns:a="http://schemas.openxmlformats.org/drawingml/2006/main" noChangeAspect="1"/>
             </wp:cNvGraphicFramePr>
@@ -1877,7 +3001,7 @@
                   <pic:spPr>
                     <a:xfrm>
                       <a:off x="0" y="0"/>
-                      <a:ext cx="5104800" cy="7397083"/>
+                      <a:ext cx="5104800" cy="7195342"/>
                     </a:xfrm>
                     <a:prstGeom prst="rect">
                       <a:avLst/>
@@ -1940,7 +3064,7 @@
           <w:szCs w:val="24"/>
           <w:lang w:val="it-IT" w:eastAsia="it-IT"/>
         </w:rPr>
-        <w:t xml:space="preserve"> Microsoft Edge</w:t>
+        <w:t xml:space="preserve"> Firefox</w:t>
       </w:r>
     </w:p>
     <w:p>
@@ -1948,23 +3072,26 @@
         <w:jc w:val="center"/>
         <w:rPr>
           <w:rFonts w:ascii="Garamond" w:hAnsi="Garamond"/>
-          <w:sz w:val="24"/>
-          <w:szCs w:val="24"/>
-          <w:lang w:val="it-IT" w:eastAsia="it-IT"/>
-        </w:rPr>
-      </w:pPr>
-      <w:r>
-        <w:rPr>
-          <w:rFonts w:ascii="Garamond" w:hAnsi="Garamond"/>
+          <w:b/>
+          <w:sz w:val="24"/>
+          <w:szCs w:val="24"/>
+          <w:lang w:val="it-IT" w:eastAsia="it-IT"/>
+        </w:rPr>
+      </w:pPr>
+      <w:r>
+        <w:rPr>
+          <w:rFonts w:ascii="Garamond" w:hAnsi="Garamond"/>
+          <w:b/>
+          <w:noProof/>
           <w:sz w:val="24"/>
           <w:szCs w:val="24"/>
           <w:lang w:val="it-IT" w:eastAsia="it-IT"/>
         </w:rPr>
         <w:drawing>
-          <wp:inline distT="0" distB="0" distL="0" distR="0" wp14:anchorId="688653F6" wp14:editId="14EA1B28">
-            <wp:extent cx="5104800" cy="7345734"/>
-            <wp:effectExtent l="0" t="0" r="635" b="7620"/>
-            <wp:docPr id="21" name="Immagine 21"/>
+          <wp:inline distT="0" distB="0" distL="0" distR="0" wp14:anchorId="307F8103" wp14:editId="2ABDB376">
+            <wp:extent cx="5104800" cy="7397083"/>
+            <wp:effectExtent l="0" t="0" r="635" b="0"/>
+            <wp:docPr id="20" name="Immagine 20"/>
             <wp:cNvGraphicFramePr>
               <a:graphicFrameLocks xmlns:a="http://schemas.openxmlformats.org/drawingml/2006/main" noChangeAspect="1"/>
             </wp:cNvGraphicFramePr>
@@ -1984,6 +3111,114 @@
                   <pic:spPr>
                     <a:xfrm>
                       <a:off x="0" y="0"/>
+                      <a:ext cx="5104800" cy="7397083"/>
+                    </a:xfrm>
+                    <a:prstGeom prst="rect">
+                      <a:avLst/>
+                    </a:prstGeom>
+                  </pic:spPr>
+                </pic:pic>
+              </a:graphicData>
+            </a:graphic>
+          </wp:inline>
+        </w:drawing>
+      </w:r>
+    </w:p>
+    <w:p>
+      <w:pPr>
+        <w:rPr>
+          <w:rFonts w:ascii="Garamond" w:hAnsi="Garamond"/>
+          <w:b/>
+          <w:sz w:val="24"/>
+          <w:szCs w:val="24"/>
+          <w:lang w:val="it-IT" w:eastAsia="it-IT"/>
+        </w:rPr>
+      </w:pPr>
+      <w:r>
+        <w:rPr>
+          <w:rFonts w:ascii="Garamond" w:hAnsi="Garamond"/>
+          <w:b/>
+          <w:sz w:val="24"/>
+          <w:szCs w:val="24"/>
+          <w:lang w:val="it-IT" w:eastAsia="it-IT"/>
+        </w:rPr>
+        <w:br w:type="page"/>
+      </w:r>
+    </w:p>
+    <w:p>
+      <w:pPr>
+        <w:rPr>
+          <w:rFonts w:ascii="Garamond" w:hAnsi="Garamond"/>
+          <w:b/>
+          <w:sz w:val="24"/>
+          <w:szCs w:val="24"/>
+          <w:lang w:val="it-IT" w:eastAsia="it-IT"/>
+        </w:rPr>
+      </w:pPr>
+      <w:r>
+        <w:rPr>
+          <w:rFonts w:ascii="Garamond" w:hAnsi="Garamond"/>
+          <w:b/>
+          <w:sz w:val="24"/>
+          <w:szCs w:val="24"/>
+          <w:lang w:val="it-IT" w:eastAsia="it-IT"/>
+        </w:rPr>
+        <w:lastRenderedPageBreak/>
+        <w:t>Browser:</w:t>
+      </w:r>
+      <w:r>
+        <w:rPr>
+          <w:rFonts w:ascii="Garamond" w:hAnsi="Garamond"/>
+          <w:b/>
+          <w:sz w:val="24"/>
+          <w:szCs w:val="24"/>
+          <w:lang w:val="it-IT" w:eastAsia="it-IT"/>
+        </w:rPr>
+        <w:t xml:space="preserve"> Microsoft Edge</w:t>
+      </w:r>
+    </w:p>
+    <w:p>
+      <w:pPr>
+        <w:jc w:val="center"/>
+        <w:rPr>
+          <w:rFonts w:ascii="Garamond" w:hAnsi="Garamond"/>
+          <w:sz w:val="24"/>
+          <w:szCs w:val="24"/>
+          <w:lang w:val="it-IT" w:eastAsia="it-IT"/>
+        </w:rPr>
+      </w:pPr>
+      <w:r>
+        <w:rPr>
+          <w:rFonts w:ascii="Garamond" w:hAnsi="Garamond"/>
+          <w:noProof/>
+          <w:sz w:val="24"/>
+          <w:szCs w:val="24"/>
+          <w:lang w:val="it-IT" w:eastAsia="it-IT"/>
+        </w:rPr>
+        <w:drawing>
+          <wp:inline distT="0" distB="0" distL="0" distR="0" wp14:anchorId="688653F6" wp14:editId="14EA1B28">
+            <wp:extent cx="5104800" cy="7345734"/>
+            <wp:effectExtent l="0" t="0" r="635" b="7620"/>
+            <wp:docPr id="21" name="Immagine 21"/>
+            <wp:cNvGraphicFramePr>
+              <a:graphicFrameLocks xmlns:a="http://schemas.openxmlformats.org/drawingml/2006/main" noChangeAspect="1"/>
+            </wp:cNvGraphicFramePr>
+            <a:graphic xmlns:a="http://schemas.openxmlformats.org/drawingml/2006/main">
+              <a:graphicData uri="http://schemas.openxmlformats.org/drawingml/2006/picture">
+                <pic:pic xmlns:pic="http://schemas.openxmlformats.org/drawingml/2006/picture">
+                  <pic:nvPicPr>
+                    <pic:cNvPr id="1" name=""/>
+                    <pic:cNvPicPr/>
+                  </pic:nvPicPr>
+                  <pic:blipFill>
+                    <a:blip r:embed="rId22"/>
+                    <a:stretch>
+                      <a:fillRect/>
+                    </a:stretch>
+                  </pic:blipFill>
+                  <pic:spPr>
+                    <a:xfrm>
+                      <a:off x="0" y="0"/>
                       <a:ext cx="5104800" cy="7345734"/>
                     </a:xfrm>
                     <a:prstGeom prst="rect">
@@ -2020,10 +3255,12 @@
       <w:pPr>
         <w:pStyle w:val="Titolo2"/>
       </w:pPr>
+      <w:bookmarkStart w:id="11" w:name="_Toc152322271"/>
       <w:r>
         <w:lastRenderedPageBreak/>
         <w:t>TC-006 – Corretta posizione delle parole</w:t>
       </w:r>
+      <w:bookmarkEnd w:id="11"/>
     </w:p>
     <w:p>
       <w:pPr>
@@ -2326,6 +3563,7 @@
         <w:rPr>
           <w:rFonts w:ascii="Garamond" w:hAnsi="Garamond"/>
           <w:b/>
+          <w:noProof/>
           <w:sz w:val="24"/>
           <w:szCs w:val="24"/>
           <w:lang w:val="it-IT" w:eastAsia="it-IT"/>
@@ -2346,7 +3584,7 @@
                     <pic:cNvPicPr/>
                   </pic:nvPicPr>
                   <pic:blipFill>
-                    <a:blip r:embed="rId22"/>
+                    <a:blip r:embed="rId23"/>
                     <a:stretch>
                       <a:fillRect/>
                     </a:stretch>
@@ -2679,6 +3917,7 @@
         <w:rPr>
           <w:rFonts w:ascii="Garamond" w:hAnsi="Garamond"/>
           <w:b/>
+          <w:noProof/>
           <w:sz w:val="24"/>
           <w:szCs w:val="24"/>
           <w:lang w:val="it-IT" w:eastAsia="it-IT"/>
@@ -2699,7 +3938,7 @@
                     <pic:cNvPicPr/>
                   </pic:nvPicPr>
                   <pic:blipFill>
-                    <a:blip r:embed="rId23"/>
+                    <a:blip r:embed="rId24"/>
                     <a:stretch>
                       <a:fillRect/>
                     </a:stretch>
@@ -3020,6 +4259,7 @@
       <w:r>
         <w:rPr>
           <w:rFonts w:ascii="Garamond" w:hAnsi="Garamond"/>
+          <w:noProof/>
           <w:sz w:val="24"/>
           <w:szCs w:val="24"/>
           <w:lang w:val="it-IT" w:eastAsia="it-IT"/>
@@ -3040,7 +4280,7 @@
                     <pic:cNvPicPr/>
                   </pic:nvPicPr>
                   <pic:blipFill>
-                    <a:blip r:embed="rId24"/>
+                    <a:blip r:embed="rId25"/>
                     <a:stretch>
                       <a:fillRect/>
                     </a:stretch>
@@ -3075,6 +4315,7 @@
       <w:pPr>
         <w:pStyle w:val="Titolo2"/>
       </w:pPr>
+      <w:bookmarkStart w:id="12" w:name="_Toc152322272"/>
       <w:r>
         <w:lastRenderedPageBreak/>
         <w:t xml:space="preserve">TC-007 </w:t>
@@ -3088,6 +4329,7 @@
       <w:r>
         <w:t>Generazione della pagina con dati dell’utente</w:t>
       </w:r>
+      <w:bookmarkEnd w:id="12"/>
     </w:p>
     <w:p>
       <w:pPr>
@@ -3170,7 +4412,7 @@
                     </pic:cNvPicPr>
                   </pic:nvPicPr>
                   <pic:blipFill rotWithShape="1">
-                    <a:blip r:embed="rId10">
+                    <a:blip r:embed="rId11">
                       <a:extLst>
                         <a:ext uri="{28A0092B-C50C-407E-A947-70E740481C1C}">
                           <a14:useLocalDpi xmlns:a14="http://schemas.microsoft.com/office/drawing/2010/main" val="0"/>
@@ -3295,7 +4537,7 @@
                     </pic:cNvPicPr>
                   </pic:nvPicPr>
                   <pic:blipFill>
-                    <a:blip r:embed="rId11">
+                    <a:blip r:embed="rId12">
                       <a:extLst>
                         <a:ext uri="{28A0092B-C50C-407E-A947-70E740481C1C}">
                           <a14:useLocalDpi xmlns:a14="http://schemas.microsoft.com/office/drawing/2010/main" val="0"/>
@@ -3416,7 +4658,7 @@
                     </pic:cNvPicPr>
                   </pic:nvPicPr>
                   <pic:blipFill>
-                    <a:blip r:embed="rId12">
+                    <a:blip r:embed="rId13">
                       <a:extLst>
                         <a:ext uri="{28A0092B-C50C-407E-A947-70E740481C1C}">
                           <a14:useLocalDpi xmlns:a14="http://schemas.microsoft.com/office/drawing/2010/main" val="0"/>
@@ -3467,10 +4709,12 @@
       <w:pPr>
         <w:pStyle w:val="Titolo2"/>
       </w:pPr>
+      <w:bookmarkStart w:id="13" w:name="_Toc152322273"/>
       <w:r>
         <w:lastRenderedPageBreak/>
         <w:t>TC-008 – Griglia generata automaticamente</w:t>
       </w:r>
+      <w:bookmarkEnd w:id="13"/>
     </w:p>
     <w:p>
       <w:pPr>
@@ -3488,16 +4732,7 @@
           <w:szCs w:val="24"/>
           <w:lang w:val="it-IT" w:eastAsia="it-IT"/>
         </w:rPr>
-        <w:t>Risultato test:</w:t>
-      </w:r>
-      <w:r>
-        <w:rPr>
-          <w:b/>
-          <w:sz w:val="24"/>
-          <w:szCs w:val="24"/>
-          <w:lang w:val="it-IT" w:eastAsia="it-IT"/>
-        </w:rPr>
-        <w:t xml:space="preserve"> </w:t>
+        <w:t xml:space="preserve">Risultato test: </w:t>
       </w:r>
       <w:r>
         <w:rPr>
@@ -3544,6 +4779,7 @@
         <w:rPr>
           <w:rFonts w:ascii="Garamond" w:hAnsi="Garamond"/>
           <w:b/>
+          <w:noProof/>
           <w:sz w:val="24"/>
           <w:szCs w:val="24"/>
           <w:lang w:val="it-IT" w:eastAsia="it-IT"/>
@@ -3553,114 +4789,6 @@
             <wp:extent cx="6120130" cy="6532880"/>
             <wp:effectExtent l="0" t="0" r="0" b="1270"/>
             <wp:docPr id="45" name="Immagine 45"/>
-            <wp:cNvGraphicFramePr>
-              <a:graphicFrameLocks xmlns:a="http://schemas.openxmlformats.org/drawingml/2006/main" noChangeAspect="1"/>
-            </wp:cNvGraphicFramePr>
-            <a:graphic xmlns:a="http://schemas.openxmlformats.org/drawingml/2006/main">
-              <a:graphicData uri="http://schemas.openxmlformats.org/drawingml/2006/picture">
-                <pic:pic xmlns:pic="http://schemas.openxmlformats.org/drawingml/2006/picture">
-                  <pic:nvPicPr>
-                    <pic:cNvPr id="1" name=""/>
-                    <pic:cNvPicPr/>
-                  </pic:nvPicPr>
-                  <pic:blipFill>
-                    <a:blip r:embed="rId25"/>
-                    <a:stretch>
-                      <a:fillRect/>
-                    </a:stretch>
-                  </pic:blipFill>
-                  <pic:spPr>
-                    <a:xfrm>
-                      <a:off x="0" y="0"/>
-                      <a:ext cx="6120130" cy="6532880"/>
-                    </a:xfrm>
-                    <a:prstGeom prst="rect">
-                      <a:avLst/>
-                    </a:prstGeom>
-                  </pic:spPr>
-                </pic:pic>
-              </a:graphicData>
-            </a:graphic>
-          </wp:inline>
-        </w:drawing>
-      </w:r>
-    </w:p>
-    <w:p>
-      <w:pPr>
-        <w:rPr>
-          <w:rFonts w:ascii="Garamond" w:hAnsi="Garamond"/>
-          <w:b/>
-          <w:sz w:val="24"/>
-          <w:szCs w:val="24"/>
-          <w:lang w:val="it-IT" w:eastAsia="it-IT"/>
-        </w:rPr>
-      </w:pPr>
-      <w:r>
-        <w:rPr>
-          <w:rFonts w:ascii="Garamond" w:hAnsi="Garamond"/>
-          <w:b/>
-          <w:sz w:val="24"/>
-          <w:szCs w:val="24"/>
-          <w:lang w:val="it-IT" w:eastAsia="it-IT"/>
-        </w:rPr>
-        <w:br w:type="page"/>
-      </w:r>
-    </w:p>
-    <w:p>
-      <w:pPr>
-        <w:rPr>
-          <w:rFonts w:ascii="Garamond" w:hAnsi="Garamond"/>
-          <w:b/>
-          <w:sz w:val="24"/>
-          <w:szCs w:val="24"/>
-          <w:lang w:val="it-IT" w:eastAsia="it-IT"/>
-        </w:rPr>
-      </w:pPr>
-      <w:r>
-        <w:rPr>
-          <w:rFonts w:ascii="Garamond" w:hAnsi="Garamond"/>
-          <w:b/>
-          <w:sz w:val="24"/>
-          <w:szCs w:val="24"/>
-          <w:lang w:val="it-IT" w:eastAsia="it-IT"/>
-        </w:rPr>
-        <w:lastRenderedPageBreak/>
-        <w:t>Browser:</w:t>
-      </w:r>
-      <w:r>
-        <w:rPr>
-          <w:rFonts w:ascii="Garamond" w:hAnsi="Garamond"/>
-          <w:b/>
-          <w:sz w:val="24"/>
-          <w:szCs w:val="24"/>
-          <w:lang w:val="it-IT" w:eastAsia="it-IT"/>
-        </w:rPr>
-        <w:t xml:space="preserve"> Firefox</w:t>
-      </w:r>
-    </w:p>
-    <w:p>
-      <w:pPr>
-        <w:rPr>
-          <w:rFonts w:ascii="Garamond" w:hAnsi="Garamond"/>
-          <w:b/>
-          <w:sz w:val="24"/>
-          <w:szCs w:val="24"/>
-          <w:lang w:val="it-IT" w:eastAsia="it-IT"/>
-        </w:rPr>
-      </w:pPr>
-      <w:r>
-        <w:rPr>
-          <w:rFonts w:ascii="Garamond" w:hAnsi="Garamond"/>
-          <w:b/>
-          <w:sz w:val="24"/>
-          <w:szCs w:val="24"/>
-          <w:lang w:val="it-IT" w:eastAsia="it-IT"/>
-        </w:rPr>
-        <w:drawing>
-          <wp:inline distT="0" distB="0" distL="0" distR="0" wp14:anchorId="65FE165F" wp14:editId="302F4C33">
-            <wp:extent cx="6120130" cy="6421755"/>
-            <wp:effectExtent l="0" t="0" r="0" b="0"/>
-            <wp:docPr id="47" name="Immagine 47"/>
             <wp:cNvGraphicFramePr>
               <a:graphicFrameLocks xmlns:a="http://schemas.openxmlformats.org/drawingml/2006/main" noChangeAspect="1"/>
             </wp:cNvGraphicFramePr>
@@ -3680,7 +4808,7 @@
                   <pic:spPr>
                     <a:xfrm>
                       <a:off x="0" y="0"/>
-                      <a:ext cx="6120130" cy="6421755"/>
+                      <a:ext cx="6120130" cy="6532880"/>
                     </a:xfrm>
                     <a:prstGeom prst="rect">
                       <a:avLst/>
@@ -3743,30 +4871,33 @@
           <w:szCs w:val="24"/>
           <w:lang w:val="it-IT" w:eastAsia="it-IT"/>
         </w:rPr>
-        <w:t xml:space="preserve"> Microsoft Edge</w:t>
-      </w:r>
-    </w:p>
-    <w:p>
-      <w:pPr>
-        <w:rPr>
-          <w:rFonts w:ascii="Garamond" w:hAnsi="Garamond"/>
-          <w:sz w:val="24"/>
-          <w:szCs w:val="24"/>
-          <w:lang w:val="it-IT" w:eastAsia="it-IT"/>
-        </w:rPr>
-      </w:pPr>
-      <w:r>
-        <w:rPr>
-          <w:rFonts w:ascii="Garamond" w:hAnsi="Garamond"/>
+        <w:t xml:space="preserve"> Firefox</w:t>
+      </w:r>
+    </w:p>
+    <w:p>
+      <w:pPr>
+        <w:rPr>
+          <w:rFonts w:ascii="Garamond" w:hAnsi="Garamond"/>
+          <w:b/>
+          <w:sz w:val="24"/>
+          <w:szCs w:val="24"/>
+          <w:lang w:val="it-IT" w:eastAsia="it-IT"/>
+        </w:rPr>
+      </w:pPr>
+      <w:r>
+        <w:rPr>
+          <w:rFonts w:ascii="Garamond" w:hAnsi="Garamond"/>
+          <w:b/>
+          <w:noProof/>
           <w:sz w:val="24"/>
           <w:szCs w:val="24"/>
           <w:lang w:val="it-IT" w:eastAsia="it-IT"/>
         </w:rPr>
         <w:drawing>
-          <wp:inline distT="0" distB="0" distL="0" distR="0" wp14:anchorId="56CCDBD0" wp14:editId="5D6C0303">
-            <wp:extent cx="6120130" cy="6733540"/>
+          <wp:inline distT="0" distB="0" distL="0" distR="0" wp14:anchorId="65FE165F" wp14:editId="302F4C33">
+            <wp:extent cx="6120130" cy="6421755"/>
             <wp:effectExtent l="0" t="0" r="0" b="0"/>
-            <wp:docPr id="48" name="Immagine 48"/>
+            <wp:docPr id="47" name="Immagine 47"/>
             <wp:cNvGraphicFramePr>
               <a:graphicFrameLocks xmlns:a="http://schemas.openxmlformats.org/drawingml/2006/main" noChangeAspect="1"/>
             </wp:cNvGraphicFramePr>
@@ -3786,6 +4917,113 @@
                   <pic:spPr>
                     <a:xfrm>
                       <a:off x="0" y="0"/>
+                      <a:ext cx="6120130" cy="6421755"/>
+                    </a:xfrm>
+                    <a:prstGeom prst="rect">
+                      <a:avLst/>
+                    </a:prstGeom>
+                  </pic:spPr>
+                </pic:pic>
+              </a:graphicData>
+            </a:graphic>
+          </wp:inline>
+        </w:drawing>
+      </w:r>
+    </w:p>
+    <w:p>
+      <w:pPr>
+        <w:rPr>
+          <w:rFonts w:ascii="Garamond" w:hAnsi="Garamond"/>
+          <w:b/>
+          <w:sz w:val="24"/>
+          <w:szCs w:val="24"/>
+          <w:lang w:val="it-IT" w:eastAsia="it-IT"/>
+        </w:rPr>
+      </w:pPr>
+      <w:r>
+        <w:rPr>
+          <w:rFonts w:ascii="Garamond" w:hAnsi="Garamond"/>
+          <w:b/>
+          <w:sz w:val="24"/>
+          <w:szCs w:val="24"/>
+          <w:lang w:val="it-IT" w:eastAsia="it-IT"/>
+        </w:rPr>
+        <w:br w:type="page"/>
+      </w:r>
+    </w:p>
+    <w:p>
+      <w:pPr>
+        <w:rPr>
+          <w:rFonts w:ascii="Garamond" w:hAnsi="Garamond"/>
+          <w:b/>
+          <w:sz w:val="24"/>
+          <w:szCs w:val="24"/>
+          <w:lang w:val="it-IT" w:eastAsia="it-IT"/>
+        </w:rPr>
+      </w:pPr>
+      <w:r>
+        <w:rPr>
+          <w:rFonts w:ascii="Garamond" w:hAnsi="Garamond"/>
+          <w:b/>
+          <w:sz w:val="24"/>
+          <w:szCs w:val="24"/>
+          <w:lang w:val="it-IT" w:eastAsia="it-IT"/>
+        </w:rPr>
+        <w:lastRenderedPageBreak/>
+        <w:t>Browser:</w:t>
+      </w:r>
+      <w:r>
+        <w:rPr>
+          <w:rFonts w:ascii="Garamond" w:hAnsi="Garamond"/>
+          <w:b/>
+          <w:sz w:val="24"/>
+          <w:szCs w:val="24"/>
+          <w:lang w:val="it-IT" w:eastAsia="it-IT"/>
+        </w:rPr>
+        <w:t xml:space="preserve"> Microsoft Edge</w:t>
+      </w:r>
+    </w:p>
+    <w:p>
+      <w:pPr>
+        <w:rPr>
+          <w:rFonts w:ascii="Garamond" w:hAnsi="Garamond"/>
+          <w:sz w:val="24"/>
+          <w:szCs w:val="24"/>
+          <w:lang w:val="it-IT" w:eastAsia="it-IT"/>
+        </w:rPr>
+      </w:pPr>
+      <w:r>
+        <w:rPr>
+          <w:rFonts w:ascii="Garamond" w:hAnsi="Garamond"/>
+          <w:noProof/>
+          <w:sz w:val="24"/>
+          <w:szCs w:val="24"/>
+          <w:lang w:val="it-IT" w:eastAsia="it-IT"/>
+        </w:rPr>
+        <w:drawing>
+          <wp:inline distT="0" distB="0" distL="0" distR="0" wp14:anchorId="56CCDBD0" wp14:editId="5D6C0303">
+            <wp:extent cx="6120130" cy="6733540"/>
+            <wp:effectExtent l="0" t="0" r="0" b="0"/>
+            <wp:docPr id="48" name="Immagine 48"/>
+            <wp:cNvGraphicFramePr>
+              <a:graphicFrameLocks xmlns:a="http://schemas.openxmlformats.org/drawingml/2006/main" noChangeAspect="1"/>
+            </wp:cNvGraphicFramePr>
+            <a:graphic xmlns:a="http://schemas.openxmlformats.org/drawingml/2006/main">
+              <a:graphicData uri="http://schemas.openxmlformats.org/drawingml/2006/picture">
+                <pic:pic xmlns:pic="http://schemas.openxmlformats.org/drawingml/2006/picture">
+                  <pic:nvPicPr>
+                    <pic:cNvPr id="1" name=""/>
+                    <pic:cNvPicPr/>
+                  </pic:nvPicPr>
+                  <pic:blipFill>
+                    <a:blip r:embed="rId28"/>
+                    <a:stretch>
+                      <a:fillRect/>
+                    </a:stretch>
+                  </pic:blipFill>
+                  <pic:spPr>
+                    <a:xfrm>
+                      <a:off x="0" y="0"/>
                       <a:ext cx="6120130" cy="6733540"/>
                     </a:xfrm>
                     <a:prstGeom prst="rect">
@@ -3822,6 +5060,7 @@
       <w:pPr>
         <w:pStyle w:val="Titolo2"/>
       </w:pPr>
+      <w:bookmarkStart w:id="14" w:name="_Toc152322274"/>
       <w:r>
         <w:lastRenderedPageBreak/>
         <w:t xml:space="preserve">TC-009 </w:t>
@@ -3835,6 +5074,7 @@
       <w:r>
         <w:t>Griglia di dimensioni corrette</w:t>
       </w:r>
+      <w:bookmarkEnd w:id="14"/>
     </w:p>
     <w:p>
       <w:pPr>
@@ -3861,15 +5101,7 @@
           <w:sz w:val="24"/>
           <w:szCs w:val="24"/>
         </w:rPr>
-        <w:t xml:space="preserve"> </w:t>
-      </w:r>
-      <w:r>
-        <w:rPr>
-          <w:rFonts w:ascii="Garamond" w:hAnsi="Garamond"/>
-          <w:sz w:val="24"/>
-          <w:szCs w:val="24"/>
-        </w:rPr>
-        <w:t>La griglia generata dovrà essere larga 15 e alta 10 caratteri</w:t>
+        <w:t xml:space="preserve"> La griglia generata dovrà essere larga 15 e alta 10 caratteri</w:t>
       </w:r>
     </w:p>
     <w:p>
@@ -4233,6 +5465,7 @@
         <w:rPr>
           <w:rFonts w:ascii="Garamond" w:hAnsi="Garamond"/>
           <w:b/>
+          <w:noProof/>
           <w:sz w:val="24"/>
           <w:szCs w:val="24"/>
           <w:lang w:val="it-IT" w:eastAsia="it-IT"/>
@@ -4253,7 +5486,7 @@
                     <pic:cNvPicPr/>
                   </pic:nvPicPr>
                   <pic:blipFill>
-                    <a:blip r:embed="rId28"/>
+                    <a:blip r:embed="rId29"/>
                     <a:stretch>
                       <a:fillRect/>
                     </a:stretch>
@@ -4638,6 +5871,7 @@
         <w:rPr>
           <w:rFonts w:ascii="Garamond" w:hAnsi="Garamond"/>
           <w:b/>
+          <w:noProof/>
           <w:sz w:val="24"/>
           <w:szCs w:val="24"/>
           <w:lang w:val="it-IT" w:eastAsia="it-IT"/>
@@ -4658,7 +5892,7 @@
                     <pic:cNvPicPr/>
                   </pic:nvPicPr>
                   <pic:blipFill>
-                    <a:blip r:embed="rId29"/>
+                    <a:blip r:embed="rId30"/>
                     <a:stretch>
                       <a:fillRect/>
                     </a:stretch>
@@ -4892,6 +6126,7 @@
       </w:r>
       <w:r>
         <w:rPr>
+          <w:noProof/>
           <w:lang w:val="it-IT" w:eastAsia="it-IT"/>
         </w:rPr>
         <mc:AlternateContent>
@@ -4959,6 +6194,7 @@
       </w:r>
       <w:r>
         <w:rPr>
+          <w:noProof/>
           <w:lang w:val="it-IT" w:eastAsia="it-IT"/>
         </w:rPr>
         <mc:AlternateContent>
@@ -5027,6 +6263,7 @@
       </w:r>
       <w:r>
         <w:rPr>
+          <w:noProof/>
           <w:lang w:val="it-IT" w:eastAsia="it-IT"/>
         </w:rPr>
         <w:drawing>
@@ -5034,131 +6271,6 @@
             <wp:extent cx="6120130" cy="3695065"/>
             <wp:effectExtent l="0" t="0" r="0" b="635"/>
             <wp:docPr id="59" name="Immagine 59"/>
-            <wp:cNvGraphicFramePr>
-              <a:graphicFrameLocks xmlns:a="http://schemas.openxmlformats.org/drawingml/2006/main" noChangeAspect="1"/>
-            </wp:cNvGraphicFramePr>
-            <a:graphic xmlns:a="http://schemas.openxmlformats.org/drawingml/2006/main">
-              <a:graphicData uri="http://schemas.openxmlformats.org/drawingml/2006/picture">
-                <pic:pic xmlns:pic="http://schemas.openxmlformats.org/drawingml/2006/picture">
-                  <pic:nvPicPr>
-                    <pic:cNvPr id="1" name=""/>
-                    <pic:cNvPicPr/>
-                  </pic:nvPicPr>
-                  <pic:blipFill>
-                    <a:blip r:embed="rId30"/>
-                    <a:stretch>
-                      <a:fillRect/>
-                    </a:stretch>
-                  </pic:blipFill>
-                  <pic:spPr>
-                    <a:xfrm>
-                      <a:off x="0" y="0"/>
-                      <a:ext cx="6120130" cy="3695065"/>
-                    </a:xfrm>
-                    <a:prstGeom prst="rect">
-                      <a:avLst/>
-                    </a:prstGeom>
-                  </pic:spPr>
-                </pic:pic>
-              </a:graphicData>
-            </a:graphic>
-          </wp:inline>
-        </w:drawing>
-      </w:r>
-    </w:p>
-    <w:p>
-      <w:pPr>
-        <w:pStyle w:val="Corpotesto"/>
-      </w:pPr>
-    </w:p>
-    <w:p>
-      <w:pPr>
-        <w:pStyle w:val="Titolo2"/>
-      </w:pPr>
-      <w:r>
-        <w:t>TC-010 – Dizionario delle parole</w:t>
-      </w:r>
-    </w:p>
-    <w:p>
-      <w:pPr>
-        <w:pStyle w:val="BodyTextChar"/>
-        <w:rPr>
-          <w:sz w:val="24"/>
-          <w:szCs w:val="24"/>
-          <w:lang w:val="it-CH"/>
-        </w:rPr>
-      </w:pPr>
-      <w:r>
-        <w:rPr>
-          <w:b/>
-          <w:sz w:val="24"/>
-          <w:szCs w:val="24"/>
-          <w:lang w:val="it-IT" w:eastAsia="it-IT"/>
-        </w:rPr>
-        <w:t>Risultato test</w:t>
-      </w:r>
-      <w:r>
-        <w:rPr>
-          <w:sz w:val="24"/>
-          <w:szCs w:val="24"/>
-          <w:lang w:val="it-CH"/>
-        </w:rPr>
-        <w:t xml:space="preserve">: </w:t>
-      </w:r>
-      <w:r>
-        <w:rPr>
-          <w:sz w:val="24"/>
-          <w:szCs w:val="24"/>
-          <w:lang w:val="it-CH"/>
-        </w:rPr>
-        <w:t>Nell’interfaccia dovrà essere presente il dizionario rappresentato in una tabella</w:t>
-      </w:r>
-    </w:p>
-    <w:p>
-      <w:pPr>
-        <w:rPr>
-          <w:rFonts w:ascii="Garamond" w:hAnsi="Garamond"/>
-          <w:b/>
-          <w:sz w:val="24"/>
-          <w:szCs w:val="24"/>
-          <w:lang w:val="it-IT" w:eastAsia="it-IT"/>
-        </w:rPr>
-      </w:pPr>
-      <w:r>
-        <w:rPr>
-          <w:rFonts w:ascii="Garamond" w:hAnsi="Garamond"/>
-          <w:b/>
-          <w:sz w:val="24"/>
-          <w:szCs w:val="24"/>
-          <w:lang w:val="it-IT" w:eastAsia="it-IT"/>
-        </w:rPr>
-        <w:t>Browser: Google Chrome</w:t>
-      </w:r>
-    </w:p>
-    <w:p>
-      <w:pPr>
-        <w:jc w:val="center"/>
-        <w:rPr>
-          <w:rFonts w:ascii="Garamond" w:hAnsi="Garamond"/>
-          <w:b/>
-          <w:sz w:val="24"/>
-          <w:szCs w:val="24"/>
-          <w:lang w:val="it-IT" w:eastAsia="it-IT"/>
-        </w:rPr>
-      </w:pPr>
-      <w:r>
-        <w:rPr>
-          <w:rFonts w:ascii="Garamond" w:hAnsi="Garamond"/>
-          <w:b/>
-          <w:sz w:val="24"/>
-          <w:szCs w:val="24"/>
-          <w:lang w:val="it-IT" w:eastAsia="it-IT"/>
-        </w:rPr>
-        <w:drawing>
-          <wp:inline distT="0" distB="0" distL="0" distR="0" wp14:anchorId="1B56E2C5" wp14:editId="0667273C">
-            <wp:extent cx="5072932" cy="3216506"/>
-            <wp:effectExtent l="0" t="0" r="0" b="3175"/>
-            <wp:docPr id="65" name="Immagine 65"/>
             <wp:cNvGraphicFramePr>
               <a:graphicFrameLocks xmlns:a="http://schemas.openxmlformats.org/drawingml/2006/main" noChangeAspect="1"/>
             </wp:cNvGraphicFramePr>
@@ -5178,7 +6290,7 @@
                   <pic:spPr>
                     <a:xfrm>
                       <a:off x="0" y="0"/>
-                      <a:ext cx="5081631" cy="3222022"/>
+                      <a:ext cx="6120130" cy="3695065"/>
                     </a:xfrm>
                     <a:prstGeom prst="rect">
                       <a:avLst/>
@@ -5193,34 +6305,73 @@
     </w:p>
     <w:p>
       <w:pPr>
-        <w:rPr>
-          <w:rFonts w:ascii="Garamond" w:hAnsi="Garamond"/>
-          <w:b/>
-          <w:sz w:val="24"/>
-          <w:szCs w:val="24"/>
-          <w:lang w:val="it-IT" w:eastAsia="it-IT"/>
-        </w:rPr>
-      </w:pPr>
-      <w:r>
-        <w:rPr>
-          <w:rFonts w:ascii="Garamond" w:hAnsi="Garamond"/>
-          <w:b/>
-          <w:sz w:val="24"/>
-          <w:szCs w:val="24"/>
-          <w:lang w:val="it-IT" w:eastAsia="it-IT"/>
-        </w:rPr>
-        <w:lastRenderedPageBreak/>
-        <w:t>Browser:</w:t>
-      </w:r>
-      <w:r>
-        <w:rPr>
-          <w:rFonts w:ascii="Garamond" w:hAnsi="Garamond"/>
-          <w:b/>
-          <w:sz w:val="24"/>
-          <w:szCs w:val="24"/>
-          <w:lang w:val="it-IT" w:eastAsia="it-IT"/>
-        </w:rPr>
-        <w:t xml:space="preserve"> Firefox</w:t>
+        <w:pStyle w:val="Corpotesto"/>
+      </w:pPr>
+    </w:p>
+    <w:p>
+      <w:pPr>
+        <w:pStyle w:val="Titolo2"/>
+      </w:pPr>
+      <w:bookmarkStart w:id="15" w:name="_Toc152322275"/>
+      <w:r>
+        <w:t>TC-010 – Dizionario delle parole</w:t>
+      </w:r>
+      <w:bookmarkEnd w:id="15"/>
+    </w:p>
+    <w:p>
+      <w:pPr>
+        <w:pStyle w:val="BodyTextChar"/>
+        <w:rPr>
+          <w:sz w:val="24"/>
+          <w:szCs w:val="24"/>
+          <w:lang w:val="it-CH"/>
+        </w:rPr>
+      </w:pPr>
+      <w:r>
+        <w:rPr>
+          <w:b/>
+          <w:sz w:val="24"/>
+          <w:szCs w:val="24"/>
+          <w:lang w:val="it-IT" w:eastAsia="it-IT"/>
+        </w:rPr>
+        <w:t>Risultato test</w:t>
+      </w:r>
+      <w:r>
+        <w:rPr>
+          <w:sz w:val="24"/>
+          <w:szCs w:val="24"/>
+          <w:lang w:val="it-CH"/>
+        </w:rPr>
+        <w:t xml:space="preserve">: </w:t>
+      </w:r>
+      <w:r>
+        <w:rPr>
+          <w:sz w:val="24"/>
+          <w:szCs w:val="24"/>
+          <w:lang w:val="it-CH"/>
+        </w:rPr>
+        <w:t>Nell’interfaccia dovrà essere presente il dizionario rappresentato in una tabella</w:t>
+      </w:r>
+    </w:p>
+    <w:p>
+      <w:pPr>
+        <w:rPr>
+          <w:rFonts w:ascii="Garamond" w:hAnsi="Garamond"/>
+          <w:b/>
+          <w:sz w:val="24"/>
+          <w:szCs w:val="24"/>
+          <w:lang w:val="it-IT" w:eastAsia="it-IT"/>
+        </w:rPr>
+      </w:pPr>
+      <w:r>
+        <w:rPr>
+          <w:rFonts w:ascii="Garamond" w:hAnsi="Garamond"/>
+          <w:b/>
+          <w:sz w:val="24"/>
+          <w:szCs w:val="24"/>
+          <w:lang w:val="it-IT" w:eastAsia="it-IT"/>
+        </w:rPr>
+        <w:t>Browser: Google Chrome</w:t>
       </w:r>
     </w:p>
     <w:p>
@@ -5238,15 +6389,16 @@
         <w:rPr>
           <w:rFonts w:ascii="Garamond" w:hAnsi="Garamond"/>
           <w:b/>
+          <w:noProof/>
           <w:sz w:val="24"/>
           <w:szCs w:val="24"/>
           <w:lang w:val="it-IT" w:eastAsia="it-IT"/>
         </w:rPr>
         <w:drawing>
-          <wp:inline distT="0" distB="0" distL="0" distR="0" wp14:anchorId="75002C99" wp14:editId="75EA19B5">
-            <wp:extent cx="5072400" cy="3108279"/>
-            <wp:effectExtent l="0" t="0" r="0" b="0"/>
-            <wp:docPr id="66" name="Immagine 66"/>
+          <wp:inline distT="0" distB="0" distL="0" distR="0" wp14:anchorId="1B56E2C5" wp14:editId="0667273C">
+            <wp:extent cx="5072932" cy="3216506"/>
+            <wp:effectExtent l="0" t="0" r="0" b="3175"/>
+            <wp:docPr id="65" name="Immagine 65"/>
             <wp:cNvGraphicFramePr>
               <a:graphicFrameLocks xmlns:a="http://schemas.openxmlformats.org/drawingml/2006/main" noChangeAspect="1"/>
             </wp:cNvGraphicFramePr>
@@ -5266,7 +6418,7 @@
                   <pic:spPr>
                     <a:xfrm>
                       <a:off x="0" y="0"/>
-                      <a:ext cx="5072400" cy="3108279"/>
+                      <a:ext cx="5081631" cy="3222022"/>
                     </a:xfrm>
                     <a:prstGeom prst="rect">
                       <a:avLst/>
@@ -5289,25 +6441,15 @@
           <w:lang w:val="it-IT" w:eastAsia="it-IT"/>
         </w:rPr>
       </w:pPr>
-    </w:p>
-    <w:p>
-      <w:pPr>
-        <w:rPr>
-          <w:rFonts w:ascii="Garamond" w:hAnsi="Garamond"/>
-          <w:b/>
-          <w:sz w:val="24"/>
-          <w:szCs w:val="24"/>
-          <w:lang w:val="it-IT" w:eastAsia="it-IT"/>
-        </w:rPr>
-      </w:pPr>
-      <w:r>
-        <w:rPr>
-          <w:rFonts w:ascii="Garamond" w:hAnsi="Garamond"/>
-          <w:b/>
-          <w:sz w:val="24"/>
-          <w:szCs w:val="24"/>
-          <w:lang w:val="it-IT" w:eastAsia="it-IT"/>
-        </w:rPr>
+      <w:r>
+        <w:rPr>
+          <w:rFonts w:ascii="Garamond" w:hAnsi="Garamond"/>
+          <w:b/>
+          <w:sz w:val="24"/>
+          <w:szCs w:val="24"/>
+          <w:lang w:val="it-IT" w:eastAsia="it-IT"/>
+        </w:rPr>
+        <w:lastRenderedPageBreak/>
         <w:t>Browser:</w:t>
       </w:r>
       <w:r>
@@ -5318,7 +6460,7 @@
           <w:szCs w:val="24"/>
           <w:lang w:val="it-IT" w:eastAsia="it-IT"/>
         </w:rPr>
-        <w:t xml:space="preserve"> Microsoft Edge</w:t>
+        <w:t xml:space="preserve"> Firefox</w:t>
       </w:r>
     </w:p>
     <w:p>
@@ -5326,23 +6468,26 @@
         <w:jc w:val="center"/>
         <w:rPr>
           <w:rFonts w:ascii="Garamond" w:hAnsi="Garamond"/>
-          <w:sz w:val="24"/>
-          <w:szCs w:val="24"/>
-          <w:lang w:val="it-IT" w:eastAsia="it-IT"/>
-        </w:rPr>
-      </w:pPr>
-      <w:r>
-        <w:rPr>
-          <w:rFonts w:ascii="Garamond" w:hAnsi="Garamond"/>
+          <w:b/>
+          <w:sz w:val="24"/>
+          <w:szCs w:val="24"/>
+          <w:lang w:val="it-IT" w:eastAsia="it-IT"/>
+        </w:rPr>
+      </w:pPr>
+      <w:r>
+        <w:rPr>
+          <w:rFonts w:ascii="Garamond" w:hAnsi="Garamond"/>
+          <w:b/>
+          <w:noProof/>
           <w:sz w:val="24"/>
           <w:szCs w:val="24"/>
           <w:lang w:val="it-IT" w:eastAsia="it-IT"/>
         </w:rPr>
         <w:drawing>
-          <wp:inline distT="0" distB="0" distL="0" distR="0" wp14:anchorId="4E206814" wp14:editId="24A9BA0F">
-            <wp:extent cx="5072400" cy="3536154"/>
-            <wp:effectExtent l="0" t="0" r="0" b="7620"/>
-            <wp:docPr id="67" name="Immagine 67"/>
+          <wp:inline distT="0" distB="0" distL="0" distR="0" wp14:anchorId="75002C99" wp14:editId="75EA19B5">
+            <wp:extent cx="5072400" cy="3108279"/>
+            <wp:effectExtent l="0" t="0" r="0" b="0"/>
+            <wp:docPr id="66" name="Immagine 66"/>
             <wp:cNvGraphicFramePr>
               <a:graphicFrameLocks xmlns:a="http://schemas.openxmlformats.org/drawingml/2006/main" noChangeAspect="1"/>
             </wp:cNvGraphicFramePr>
@@ -5362,7 +6507,7 @@
                   <pic:spPr>
                     <a:xfrm>
                       <a:off x="0" y="0"/>
-                      <a:ext cx="5072400" cy="3536154"/>
+                      <a:ext cx="5072400" cy="3108279"/>
                     </a:xfrm>
                     <a:prstGeom prst="rect">
                       <a:avLst/>
@@ -5377,77 +6522,44 @@
     </w:p>
     <w:p>
       <w:pPr>
-        <w:pStyle w:val="Corpotesto"/>
-      </w:pPr>
-    </w:p>
-    <w:p>
-      <w:pPr>
-        <w:rPr>
-          <w:lang w:val="it-IT" w:eastAsia="it-IT"/>
-        </w:rPr>
-      </w:pPr>
-      <w:r>
-        <w:rPr>
-          <w:lang w:val="it-IT" w:eastAsia="it-IT"/>
-        </w:rPr>
-        <w:br w:type="page"/>
-      </w:r>
-    </w:p>
-    <w:p>
-      <w:pPr>
-        <w:pStyle w:val="Titolo2"/>
-      </w:pPr>
-      <w:r>
-        <w:lastRenderedPageBreak/>
-        <w:t>TC-011 – Esportazione della pagina</w:t>
-      </w:r>
-    </w:p>
-    <w:p>
-      <w:pPr>
-        <w:rPr>
-          <w:rFonts w:ascii="Garamond" w:hAnsi="Garamond"/>
-          <w:sz w:val="24"/>
-          <w:szCs w:val="24"/>
-        </w:rPr>
-      </w:pPr>
-      <w:r>
-        <w:rPr>
-          <w:rFonts w:ascii="Garamond" w:hAnsi="Garamond"/>
-          <w:b/>
-          <w:sz w:val="24"/>
-          <w:szCs w:val="24"/>
-          <w:lang w:val="it-IT" w:eastAsia="it-IT"/>
-        </w:rPr>
-        <w:t xml:space="preserve">Risultato test: </w:t>
-      </w:r>
-      <w:r>
-        <w:rPr>
-          <w:rFonts w:ascii="Garamond" w:hAnsi="Garamond"/>
-          <w:sz w:val="24"/>
-          <w:szCs w:val="24"/>
-        </w:rPr>
-        <w:t>Quando si esporta la pagina viene proposto il formato PNG e anche altri formati</w:t>
-      </w:r>
-    </w:p>
-    <w:p>
-      <w:pPr>
-        <w:rPr>
-          <w:rFonts w:ascii="Garamond" w:hAnsi="Garamond"/>
-          <w:b/>
-          <w:sz w:val="24"/>
-          <w:szCs w:val="24"/>
-          <w:lang w:val="it-IT" w:eastAsia="it-IT"/>
-        </w:rPr>
-      </w:pPr>
-      <w:r>
-        <w:rPr>
-          <w:rFonts w:ascii="Garamond" w:hAnsi="Garamond"/>
-          <w:b/>
-          <w:sz w:val="24"/>
-          <w:szCs w:val="24"/>
-          <w:lang w:val="it-IT" w:eastAsia="it-IT"/>
-        </w:rPr>
-        <w:t>Browser: Google Chrome</w:t>
+        <w:rPr>
+          <w:rFonts w:ascii="Garamond" w:hAnsi="Garamond"/>
+          <w:b/>
+          <w:sz w:val="24"/>
+          <w:szCs w:val="24"/>
+          <w:lang w:val="it-IT" w:eastAsia="it-IT"/>
+        </w:rPr>
+      </w:pPr>
+    </w:p>
+    <w:p>
+      <w:pPr>
+        <w:rPr>
+          <w:rFonts w:ascii="Garamond" w:hAnsi="Garamond"/>
+          <w:b/>
+          <w:sz w:val="24"/>
+          <w:szCs w:val="24"/>
+          <w:lang w:val="it-IT" w:eastAsia="it-IT"/>
+        </w:rPr>
+      </w:pPr>
+      <w:r>
+        <w:rPr>
+          <w:rFonts w:ascii="Garamond" w:hAnsi="Garamond"/>
+          <w:b/>
+          <w:sz w:val="24"/>
+          <w:szCs w:val="24"/>
+          <w:lang w:val="it-IT" w:eastAsia="it-IT"/>
+        </w:rPr>
+        <w:t>Browser:</w:t>
+      </w:r>
+      <w:r>
+        <w:rPr>
+          <w:rFonts w:ascii="Garamond" w:hAnsi="Garamond"/>
+          <w:b/>
+          <w:sz w:val="24"/>
+          <w:szCs w:val="24"/>
+          <w:lang w:val="it-IT" w:eastAsia="it-IT"/>
+        </w:rPr>
+        <w:t xml:space="preserve"> Microsoft Edge</w:t>
       </w:r>
     </w:p>
     <w:p>
@@ -5455,25 +6567,24 @@
         <w:jc w:val="center"/>
         <w:rPr>
           <w:rFonts w:ascii="Garamond" w:hAnsi="Garamond"/>
-          <w:b/>
-          <w:sz w:val="24"/>
-          <w:szCs w:val="24"/>
-          <w:lang w:val="it-IT" w:eastAsia="it-IT"/>
-        </w:rPr>
-      </w:pPr>
-      <w:r>
-        <w:rPr>
-          <w:rFonts w:ascii="Garamond" w:hAnsi="Garamond"/>
-          <w:b/>
+          <w:sz w:val="24"/>
+          <w:szCs w:val="24"/>
+          <w:lang w:val="it-IT" w:eastAsia="it-IT"/>
+        </w:rPr>
+      </w:pPr>
+      <w:r>
+        <w:rPr>
+          <w:rFonts w:ascii="Garamond" w:hAnsi="Garamond"/>
+          <w:noProof/>
           <w:sz w:val="24"/>
           <w:szCs w:val="24"/>
           <w:lang w:val="it-IT" w:eastAsia="it-IT"/>
         </w:rPr>
         <w:drawing>
-          <wp:inline distT="0" distB="0" distL="0" distR="0" wp14:anchorId="6AC3B0B5" wp14:editId="46B113B9">
-            <wp:extent cx="4468633" cy="2913987"/>
-            <wp:effectExtent l="0" t="0" r="8255" b="1270"/>
-            <wp:docPr id="68" name="Immagine 68"/>
+          <wp:inline distT="0" distB="0" distL="0" distR="0" wp14:anchorId="4E206814" wp14:editId="24A9BA0F">
+            <wp:extent cx="5072400" cy="3536154"/>
+            <wp:effectExtent l="0" t="0" r="0" b="7620"/>
+            <wp:docPr id="67" name="Immagine 67"/>
             <wp:cNvGraphicFramePr>
               <a:graphicFrameLocks xmlns:a="http://schemas.openxmlformats.org/drawingml/2006/main" noChangeAspect="1"/>
             </wp:cNvGraphicFramePr>
@@ -5493,7 +6604,7 @@
                   <pic:spPr>
                     <a:xfrm>
                       <a:off x="0" y="0"/>
-                      <a:ext cx="4478807" cy="2920621"/>
+                      <a:ext cx="5072400" cy="3536154"/>
                     </a:xfrm>
                     <a:prstGeom prst="rect">
                       <a:avLst/>
@@ -5508,44 +6619,79 @@
     </w:p>
     <w:p>
       <w:pPr>
-        <w:rPr>
-          <w:rFonts w:ascii="Garamond" w:hAnsi="Garamond"/>
-          <w:b/>
-          <w:sz w:val="24"/>
-          <w:szCs w:val="24"/>
-          <w:lang w:val="it-IT" w:eastAsia="it-IT"/>
-        </w:rPr>
-      </w:pPr>
-    </w:p>
-    <w:p>
-      <w:pPr>
-        <w:rPr>
-          <w:rFonts w:ascii="Garamond" w:hAnsi="Garamond"/>
-          <w:b/>
-          <w:sz w:val="24"/>
-          <w:szCs w:val="24"/>
-          <w:lang w:val="it-IT" w:eastAsia="it-IT"/>
-        </w:rPr>
-      </w:pPr>
-      <w:r>
-        <w:rPr>
-          <w:rFonts w:ascii="Garamond" w:hAnsi="Garamond"/>
-          <w:b/>
-          <w:sz w:val="24"/>
-          <w:szCs w:val="24"/>
-          <w:lang w:val="it-IT" w:eastAsia="it-IT"/>
-        </w:rPr>
-        <w:t>Browser:</w:t>
-      </w:r>
-      <w:r>
-        <w:rPr>
-          <w:rFonts w:ascii="Garamond" w:hAnsi="Garamond"/>
-          <w:b/>
-          <w:sz w:val="24"/>
-          <w:szCs w:val="24"/>
-          <w:lang w:val="it-IT" w:eastAsia="it-IT"/>
-        </w:rPr>
-        <w:t xml:space="preserve"> Firefox</w:t>
+        <w:pStyle w:val="Corpotesto"/>
+      </w:pPr>
+    </w:p>
+    <w:p>
+      <w:pPr>
+        <w:rPr>
+          <w:lang w:val="it-IT" w:eastAsia="it-IT"/>
+        </w:rPr>
+      </w:pPr>
+      <w:r>
+        <w:rPr>
+          <w:lang w:val="it-IT" w:eastAsia="it-IT"/>
+        </w:rPr>
+        <w:br w:type="page"/>
+      </w:r>
+    </w:p>
+    <w:p>
+      <w:pPr>
+        <w:pStyle w:val="Titolo2"/>
+      </w:pPr>
+      <w:bookmarkStart w:id="16" w:name="_Toc152322276"/>
+      <w:r>
+        <w:lastRenderedPageBreak/>
+        <w:t>TC-011 – Esportazione della pagina</w:t>
+      </w:r>
+      <w:bookmarkEnd w:id="16"/>
+    </w:p>
+    <w:p>
+      <w:pPr>
+        <w:rPr>
+          <w:rFonts w:ascii="Garamond" w:hAnsi="Garamond"/>
+          <w:sz w:val="24"/>
+          <w:szCs w:val="24"/>
+        </w:rPr>
+      </w:pPr>
+      <w:r>
+        <w:rPr>
+          <w:rFonts w:ascii="Garamond" w:hAnsi="Garamond"/>
+          <w:b/>
+          <w:sz w:val="24"/>
+          <w:szCs w:val="24"/>
+          <w:lang w:val="it-IT" w:eastAsia="it-IT"/>
+        </w:rPr>
+        <w:t xml:space="preserve">Risultato test: </w:t>
+      </w:r>
+      <w:r>
+        <w:rPr>
+          <w:rFonts w:ascii="Garamond" w:hAnsi="Garamond"/>
+          <w:sz w:val="24"/>
+          <w:szCs w:val="24"/>
+        </w:rPr>
+        <w:t>Quando si esporta la pagina viene proposto il formato PNG e anche altri formati</w:t>
+      </w:r>
+    </w:p>
+    <w:p>
+      <w:pPr>
+        <w:rPr>
+          <w:rFonts w:ascii="Garamond" w:hAnsi="Garamond"/>
+          <w:b/>
+          <w:sz w:val="24"/>
+          <w:szCs w:val="24"/>
+          <w:lang w:val="it-IT" w:eastAsia="it-IT"/>
+        </w:rPr>
+      </w:pPr>
+      <w:r>
+        <w:rPr>
+          <w:rFonts w:ascii="Garamond" w:hAnsi="Garamond"/>
+          <w:b/>
+          <w:sz w:val="24"/>
+          <w:szCs w:val="24"/>
+          <w:lang w:val="it-IT" w:eastAsia="it-IT"/>
+        </w:rPr>
+        <w:t>Browser: Google Chrome</w:t>
       </w:r>
     </w:p>
     <w:p>
@@ -5563,15 +6709,16 @@
         <w:rPr>
           <w:rFonts w:ascii="Garamond" w:hAnsi="Garamond"/>
           <w:b/>
+          <w:noProof/>
           <w:sz w:val="24"/>
           <w:szCs w:val="24"/>
           <w:lang w:val="it-IT" w:eastAsia="it-IT"/>
         </w:rPr>
         <w:drawing>
-          <wp:inline distT="0" distB="0" distL="0" distR="0" wp14:anchorId="5ACD9EAB" wp14:editId="5C0A27C1">
-            <wp:extent cx="4467600" cy="3392375"/>
-            <wp:effectExtent l="0" t="0" r="9525" b="0"/>
-            <wp:docPr id="69" name="Immagine 69"/>
+          <wp:inline distT="0" distB="0" distL="0" distR="0" wp14:anchorId="6AC3B0B5" wp14:editId="46B113B9">
+            <wp:extent cx="4468633" cy="2913987"/>
+            <wp:effectExtent l="0" t="0" r="8255" b="1270"/>
+            <wp:docPr id="68" name="Immagine 68"/>
             <wp:cNvGraphicFramePr>
               <a:graphicFrameLocks xmlns:a="http://schemas.openxmlformats.org/drawingml/2006/main" noChangeAspect="1"/>
             </wp:cNvGraphicFramePr>
@@ -5591,7 +6738,7 @@
                   <pic:spPr>
                     <a:xfrm>
                       <a:off x="0" y="0"/>
-                      <a:ext cx="4467600" cy="3392375"/>
+                      <a:ext cx="4478807" cy="2920621"/>
                     </a:xfrm>
                     <a:prstGeom prst="rect">
                       <a:avLst/>
@@ -5614,36 +6761,25 @@
           <w:lang w:val="it-IT" w:eastAsia="it-IT"/>
         </w:rPr>
       </w:pPr>
-      <w:r>
-        <w:rPr>
-          <w:rFonts w:ascii="Garamond" w:hAnsi="Garamond"/>
-          <w:b/>
-          <w:sz w:val="24"/>
-          <w:szCs w:val="24"/>
-          <w:lang w:val="it-IT" w:eastAsia="it-IT"/>
-        </w:rPr>
-        <w:br w:type="page"/>
-      </w:r>
-    </w:p>
-    <w:p>
-      <w:pPr>
-        <w:rPr>
-          <w:rFonts w:ascii="Garamond" w:hAnsi="Garamond"/>
-          <w:b/>
-          <w:sz w:val="24"/>
-          <w:szCs w:val="24"/>
-          <w:lang w:val="it-IT" w:eastAsia="it-IT"/>
-        </w:rPr>
-      </w:pPr>
-      <w:r>
-        <w:rPr>
-          <w:rFonts w:ascii="Garamond" w:hAnsi="Garamond"/>
-          <w:b/>
-          <w:sz w:val="24"/>
-          <w:szCs w:val="24"/>
-          <w:lang w:val="it-IT" w:eastAsia="it-IT"/>
-        </w:rPr>
-        <w:lastRenderedPageBreak/>
+    </w:p>
+    <w:p>
+      <w:pPr>
+        <w:rPr>
+          <w:rFonts w:ascii="Garamond" w:hAnsi="Garamond"/>
+          <w:b/>
+          <w:sz w:val="24"/>
+          <w:szCs w:val="24"/>
+          <w:lang w:val="it-IT" w:eastAsia="it-IT"/>
+        </w:rPr>
+      </w:pPr>
+      <w:r>
+        <w:rPr>
+          <w:rFonts w:ascii="Garamond" w:hAnsi="Garamond"/>
+          <w:b/>
+          <w:sz w:val="24"/>
+          <w:szCs w:val="24"/>
+          <w:lang w:val="it-IT" w:eastAsia="it-IT"/>
+        </w:rPr>
         <w:t>Browser:</w:t>
       </w:r>
       <w:r>
@@ -5654,7 +6790,7 @@
           <w:szCs w:val="24"/>
           <w:lang w:val="it-IT" w:eastAsia="it-IT"/>
         </w:rPr>
-        <w:t xml:space="preserve"> Microsoft Edge</w:t>
+        <w:t xml:space="preserve"> Firefox</w:t>
       </w:r>
     </w:p>
     <w:p>
@@ -5662,23 +6798,26 @@
         <w:jc w:val="center"/>
         <w:rPr>
           <w:rFonts w:ascii="Garamond" w:hAnsi="Garamond"/>
-          <w:sz w:val="24"/>
-          <w:szCs w:val="24"/>
-          <w:lang w:val="it-IT" w:eastAsia="it-IT"/>
-        </w:rPr>
-      </w:pPr>
-      <w:r>
-        <w:rPr>
-          <w:rFonts w:ascii="Garamond" w:hAnsi="Garamond"/>
+          <w:b/>
+          <w:sz w:val="24"/>
+          <w:szCs w:val="24"/>
+          <w:lang w:val="it-IT" w:eastAsia="it-IT"/>
+        </w:rPr>
+      </w:pPr>
+      <w:r>
+        <w:rPr>
+          <w:rFonts w:ascii="Garamond" w:hAnsi="Garamond"/>
+          <w:b/>
+          <w:noProof/>
           <w:sz w:val="24"/>
           <w:szCs w:val="24"/>
           <w:lang w:val="it-IT" w:eastAsia="it-IT"/>
         </w:rPr>
         <w:drawing>
-          <wp:inline distT="0" distB="0" distL="0" distR="0" wp14:anchorId="1C8EC323" wp14:editId="45F55558">
-            <wp:extent cx="4467600" cy="3000140"/>
-            <wp:effectExtent l="0" t="0" r="0" b="0"/>
-            <wp:docPr id="70" name="Immagine 70"/>
+          <wp:inline distT="0" distB="0" distL="0" distR="0" wp14:anchorId="5ACD9EAB" wp14:editId="5C0A27C1">
+            <wp:extent cx="4467600" cy="3392375"/>
+            <wp:effectExtent l="0" t="0" r="9525" b="0"/>
+            <wp:docPr id="69" name="Immagine 69"/>
             <wp:cNvGraphicFramePr>
               <a:graphicFrameLocks xmlns:a="http://schemas.openxmlformats.org/drawingml/2006/main" noChangeAspect="1"/>
             </wp:cNvGraphicFramePr>
@@ -5698,7 +6837,7 @@
                   <pic:spPr>
                     <a:xfrm>
                       <a:off x="0" y="0"/>
-                      <a:ext cx="4467600" cy="3000140"/>
+                      <a:ext cx="4467600" cy="3392375"/>
                     </a:xfrm>
                     <a:prstGeom prst="rect">
                       <a:avLst/>
@@ -5715,85 +6854,53 @@
       <w:pPr>
         <w:rPr>
           <w:rFonts w:ascii="Garamond" w:hAnsi="Garamond"/>
-          <w:sz w:val="24"/>
-          <w:szCs w:val="24"/>
-          <w:lang w:val="it-IT" w:eastAsia="it-IT"/>
-        </w:rPr>
-      </w:pPr>
-    </w:p>
-    <w:p>
-      <w:pPr>
-        <w:rPr>
-          <w:rFonts w:ascii="Garamond" w:eastAsia="Times New Roman" w:hAnsi="Garamond" w:cs="Times New Roman"/>
-          <w:b/>
-          <w:sz w:val="26"/>
-          <w:szCs w:val="20"/>
-          <w:lang w:val="it-IT" w:eastAsia="it-IT"/>
-        </w:rPr>
-      </w:pPr>
-      <w:r>
+          <w:b/>
+          <w:sz w:val="24"/>
+          <w:szCs w:val="24"/>
+          <w:lang w:val="it-IT" w:eastAsia="it-IT"/>
+        </w:rPr>
+      </w:pPr>
+      <w:r>
+        <w:rPr>
+          <w:rFonts w:ascii="Garamond" w:hAnsi="Garamond"/>
+          <w:b/>
+          <w:sz w:val="24"/>
+          <w:szCs w:val="24"/>
+          <w:lang w:val="it-IT" w:eastAsia="it-IT"/>
+        </w:rPr>
         <w:br w:type="page"/>
       </w:r>
     </w:p>
     <w:p>
       <w:pPr>
-        <w:pStyle w:val="Titolo2"/>
-      </w:pPr>
-      <w:r>
+        <w:rPr>
+          <w:rFonts w:ascii="Garamond" w:hAnsi="Garamond"/>
+          <w:b/>
+          <w:sz w:val="24"/>
+          <w:szCs w:val="24"/>
+          <w:lang w:val="it-IT" w:eastAsia="it-IT"/>
+        </w:rPr>
+      </w:pPr>
+      <w:r>
+        <w:rPr>
+          <w:rFonts w:ascii="Garamond" w:hAnsi="Garamond"/>
+          <w:b/>
+          <w:sz w:val="24"/>
+          <w:szCs w:val="24"/>
+          <w:lang w:val="it-IT" w:eastAsia="it-IT"/>
+        </w:rPr>
         <w:lastRenderedPageBreak/>
-        <w:t xml:space="preserve">TC-012 - </w:t>
-      </w:r>
-      <w:r>
-        <w:t>Qualità delle immagini esportate</w:t>
-      </w:r>
-    </w:p>
-    <w:p>
-      <w:pPr>
-        <w:rPr>
-          <w:rFonts w:ascii="Garamond" w:hAnsi="Garamond"/>
-          <w:sz w:val="24"/>
-          <w:szCs w:val="24"/>
-          <w:lang w:val="it-IT" w:eastAsia="it-IT"/>
-        </w:rPr>
-      </w:pPr>
-      <w:r>
-        <w:rPr>
-          <w:rFonts w:ascii="Garamond" w:hAnsi="Garamond"/>
-          <w:b/>
-          <w:sz w:val="24"/>
-          <w:szCs w:val="24"/>
-          <w:lang w:val="it-IT" w:eastAsia="it-IT"/>
-        </w:rPr>
-        <w:t xml:space="preserve">Risultato test: </w:t>
-      </w:r>
-      <w:r>
-        <w:rPr>
-          <w:rFonts w:ascii="Garamond" w:hAnsi="Garamond"/>
-          <w:sz w:val="24"/>
-          <w:szCs w:val="24"/>
-        </w:rPr>
-        <w:t>L’immagine esportata è di alta qualità</w:t>
-      </w:r>
-    </w:p>
-    <w:p>
-      <w:pPr>
-        <w:rPr>
-          <w:rFonts w:ascii="Garamond" w:hAnsi="Garamond"/>
-          <w:b/>
-          <w:sz w:val="24"/>
-          <w:szCs w:val="24"/>
-          <w:lang w:val="it-IT" w:eastAsia="it-IT"/>
-        </w:rPr>
-      </w:pPr>
-      <w:r>
-        <w:rPr>
-          <w:rFonts w:ascii="Garamond" w:hAnsi="Garamond"/>
-          <w:b/>
-          <w:sz w:val="24"/>
-          <w:szCs w:val="24"/>
-          <w:lang w:val="it-IT" w:eastAsia="it-IT"/>
-        </w:rPr>
-        <w:t>Browser: Google Chrome</w:t>
+        <w:t>Browser:</w:t>
+      </w:r>
+      <w:r>
+        <w:rPr>
+          <w:rFonts w:ascii="Garamond" w:hAnsi="Garamond"/>
+          <w:b/>
+          <w:sz w:val="24"/>
+          <w:szCs w:val="24"/>
+          <w:lang w:val="it-IT" w:eastAsia="it-IT"/>
+        </w:rPr>
+        <w:t xml:space="preserve"> Microsoft Edge</w:t>
       </w:r>
     </w:p>
     <w:p>
@@ -5801,25 +6908,24 @@
         <w:jc w:val="center"/>
         <w:rPr>
           <w:rFonts w:ascii="Garamond" w:hAnsi="Garamond"/>
-          <w:b/>
-          <w:sz w:val="24"/>
-          <w:szCs w:val="24"/>
-          <w:lang w:val="it-IT" w:eastAsia="it-IT"/>
-        </w:rPr>
-      </w:pPr>
-      <w:r>
-        <w:rPr>
-          <w:rFonts w:ascii="Garamond" w:hAnsi="Garamond"/>
-          <w:b/>
+          <w:sz w:val="24"/>
+          <w:szCs w:val="24"/>
+          <w:lang w:val="it-IT" w:eastAsia="it-IT"/>
+        </w:rPr>
+      </w:pPr>
+      <w:r>
+        <w:rPr>
+          <w:rFonts w:ascii="Garamond" w:hAnsi="Garamond"/>
+          <w:noProof/>
           <w:sz w:val="24"/>
           <w:szCs w:val="24"/>
           <w:lang w:val="it-IT" w:eastAsia="it-IT"/>
         </w:rPr>
         <w:drawing>
-          <wp:inline distT="0" distB="0" distL="0" distR="0" wp14:anchorId="6D3949A9" wp14:editId="32E94A02">
-            <wp:extent cx="6011186" cy="5658174"/>
-            <wp:effectExtent l="0" t="0" r="8890" b="0"/>
-            <wp:docPr id="71" name="Immagine 71"/>
+          <wp:inline distT="0" distB="0" distL="0" distR="0" wp14:anchorId="1C8EC323" wp14:editId="45F55558">
+            <wp:extent cx="4467600" cy="3000140"/>
+            <wp:effectExtent l="0" t="0" r="0" b="0"/>
+            <wp:docPr id="70" name="Immagine 70"/>
             <wp:cNvGraphicFramePr>
               <a:graphicFrameLocks xmlns:a="http://schemas.openxmlformats.org/drawingml/2006/main" noChangeAspect="1"/>
             </wp:cNvGraphicFramePr>
@@ -5839,7 +6945,7 @@
                   <pic:spPr>
                     <a:xfrm>
                       <a:off x="0" y="0"/>
-                      <a:ext cx="6034948" cy="5680540"/>
+                      <a:ext cx="4467600" cy="3000140"/>
                     </a:xfrm>
                     <a:prstGeom prst="rect">
                       <a:avLst/>
@@ -5856,53 +6962,87 @@
       <w:pPr>
         <w:rPr>
           <w:rFonts w:ascii="Garamond" w:hAnsi="Garamond"/>
-          <w:b/>
-          <w:sz w:val="24"/>
-          <w:szCs w:val="24"/>
-          <w:lang w:val="it-IT" w:eastAsia="it-IT"/>
-        </w:rPr>
-      </w:pPr>
-      <w:r>
-        <w:rPr>
-          <w:rFonts w:ascii="Garamond" w:hAnsi="Garamond"/>
-          <w:b/>
-          <w:sz w:val="24"/>
-          <w:szCs w:val="24"/>
-          <w:lang w:val="it-IT" w:eastAsia="it-IT"/>
-        </w:rPr>
+          <w:sz w:val="24"/>
+          <w:szCs w:val="24"/>
+          <w:lang w:val="it-IT" w:eastAsia="it-IT"/>
+        </w:rPr>
+      </w:pPr>
+    </w:p>
+    <w:p>
+      <w:pPr>
+        <w:rPr>
+          <w:rFonts w:ascii="Garamond" w:eastAsia="Times New Roman" w:hAnsi="Garamond" w:cs="Times New Roman"/>
+          <w:b/>
+          <w:sz w:val="26"/>
+          <w:szCs w:val="20"/>
+          <w:lang w:val="it-IT" w:eastAsia="it-IT"/>
+        </w:rPr>
+      </w:pPr>
+      <w:r>
         <w:br w:type="page"/>
       </w:r>
     </w:p>
     <w:p>
       <w:pPr>
-        <w:rPr>
-          <w:rFonts w:ascii="Garamond" w:hAnsi="Garamond"/>
-          <w:b/>
-          <w:sz w:val="24"/>
-          <w:szCs w:val="24"/>
-          <w:lang w:val="it-IT" w:eastAsia="it-IT"/>
-        </w:rPr>
-      </w:pPr>
-      <w:r>
-        <w:rPr>
-          <w:rFonts w:ascii="Garamond" w:hAnsi="Garamond"/>
-          <w:b/>
-          <w:sz w:val="24"/>
-          <w:szCs w:val="24"/>
-          <w:lang w:val="it-IT" w:eastAsia="it-IT"/>
-        </w:rPr>
+        <w:pStyle w:val="Titolo2"/>
+      </w:pPr>
+      <w:bookmarkStart w:id="17" w:name="_Toc152322277"/>
+      <w:r>
         <w:lastRenderedPageBreak/>
-        <w:t>Browser:</w:t>
-      </w:r>
-      <w:r>
-        <w:rPr>
-          <w:rFonts w:ascii="Garamond" w:hAnsi="Garamond"/>
-          <w:b/>
-          <w:sz w:val="24"/>
-          <w:szCs w:val="24"/>
-          <w:lang w:val="it-IT" w:eastAsia="it-IT"/>
-        </w:rPr>
-        <w:t xml:space="preserve"> Firefox</w:t>
+        <w:t xml:space="preserve">TC-012 - </w:t>
+      </w:r>
+      <w:r>
+        <w:t>Qualità delle immagini esportate</w:t>
+      </w:r>
+      <w:bookmarkEnd w:id="17"/>
+    </w:p>
+    <w:p>
+      <w:pPr>
+        <w:rPr>
+          <w:rFonts w:ascii="Garamond" w:hAnsi="Garamond"/>
+          <w:sz w:val="24"/>
+          <w:szCs w:val="24"/>
+          <w:lang w:val="it-IT" w:eastAsia="it-IT"/>
+        </w:rPr>
+      </w:pPr>
+      <w:r>
+        <w:rPr>
+          <w:rFonts w:ascii="Garamond" w:hAnsi="Garamond"/>
+          <w:b/>
+          <w:sz w:val="24"/>
+          <w:szCs w:val="24"/>
+          <w:lang w:val="it-IT" w:eastAsia="it-IT"/>
+        </w:rPr>
+        <w:t xml:space="preserve">Risultato test: </w:t>
+      </w:r>
+      <w:r>
+        <w:rPr>
+          <w:rFonts w:ascii="Garamond" w:hAnsi="Garamond"/>
+          <w:sz w:val="24"/>
+          <w:szCs w:val="24"/>
+        </w:rPr>
+        <w:t>L’immagine esportata è di alta qualità</w:t>
+      </w:r>
+    </w:p>
+    <w:p>
+      <w:pPr>
+        <w:rPr>
+          <w:rFonts w:ascii="Garamond" w:hAnsi="Garamond"/>
+          <w:b/>
+          <w:sz w:val="24"/>
+          <w:szCs w:val="24"/>
+          <w:lang w:val="it-IT" w:eastAsia="it-IT"/>
+        </w:rPr>
+      </w:pPr>
+      <w:r>
+        <w:rPr>
+          <w:rFonts w:ascii="Garamond" w:hAnsi="Garamond"/>
+          <w:b/>
+          <w:sz w:val="24"/>
+          <w:szCs w:val="24"/>
+          <w:lang w:val="it-IT" w:eastAsia="it-IT"/>
+        </w:rPr>
+        <w:t>Browser: Google Chrome</w:t>
       </w:r>
     </w:p>
     <w:p>
@@ -5920,15 +7060,16 @@
         <w:rPr>
           <w:rFonts w:ascii="Garamond" w:hAnsi="Garamond"/>
           <w:b/>
+          <w:noProof/>
           <w:sz w:val="24"/>
           <w:szCs w:val="24"/>
           <w:lang w:val="it-IT" w:eastAsia="it-IT"/>
         </w:rPr>
         <w:drawing>
-          <wp:inline distT="0" distB="0" distL="0" distR="0" wp14:anchorId="7612BE4B" wp14:editId="66D57AB9">
-            <wp:extent cx="6120130" cy="5359400"/>
-            <wp:effectExtent l="0" t="0" r="0" b="0"/>
-            <wp:docPr id="72" name="Immagine 72"/>
+          <wp:inline distT="0" distB="0" distL="0" distR="0" wp14:anchorId="6D3949A9" wp14:editId="32E94A02">
+            <wp:extent cx="6011186" cy="5658174"/>
+            <wp:effectExtent l="0" t="0" r="8890" b="0"/>
+            <wp:docPr id="71" name="Immagine 71"/>
             <wp:cNvGraphicFramePr>
               <a:graphicFrameLocks xmlns:a="http://schemas.openxmlformats.org/drawingml/2006/main" noChangeAspect="1"/>
             </wp:cNvGraphicFramePr>
@@ -5948,7 +7089,7 @@
                   <pic:spPr>
                     <a:xfrm>
                       <a:off x="0" y="0"/>
-                      <a:ext cx="6120130" cy="5359400"/>
+                      <a:ext cx="6034948" cy="5680540"/>
                     </a:xfrm>
                     <a:prstGeom prst="rect">
                       <a:avLst/>
@@ -6011,7 +7152,7 @@
           <w:szCs w:val="24"/>
           <w:lang w:val="it-IT" w:eastAsia="it-IT"/>
         </w:rPr>
-        <w:t xml:space="preserve"> Microsoft Edge</w:t>
+        <w:t xml:space="preserve"> Firefox</w:t>
       </w:r>
     </w:p>
     <w:p>
@@ -6019,23 +7160,26 @@
         <w:jc w:val="center"/>
         <w:rPr>
           <w:rFonts w:ascii="Garamond" w:hAnsi="Garamond"/>
-          <w:sz w:val="24"/>
-          <w:szCs w:val="24"/>
-          <w:lang w:val="it-IT" w:eastAsia="it-IT"/>
-        </w:rPr>
-      </w:pPr>
-      <w:r>
-        <w:rPr>
-          <w:rFonts w:ascii="Garamond" w:hAnsi="Garamond"/>
+          <w:b/>
+          <w:sz w:val="24"/>
+          <w:szCs w:val="24"/>
+          <w:lang w:val="it-IT" w:eastAsia="it-IT"/>
+        </w:rPr>
+      </w:pPr>
+      <w:r>
+        <w:rPr>
+          <w:rFonts w:ascii="Garamond" w:hAnsi="Garamond"/>
+          <w:b/>
+          <w:noProof/>
           <w:sz w:val="24"/>
           <w:szCs w:val="24"/>
           <w:lang w:val="it-IT" w:eastAsia="it-IT"/>
         </w:rPr>
         <w:drawing>
-          <wp:inline distT="0" distB="0" distL="0" distR="0" wp14:anchorId="6B62C702" wp14:editId="05C76FC1">
-            <wp:extent cx="6120130" cy="5631815"/>
-            <wp:effectExtent l="0" t="0" r="0" b="6985"/>
-            <wp:docPr id="73" name="Immagine 73"/>
+          <wp:inline distT="0" distB="0" distL="0" distR="0" wp14:anchorId="7612BE4B" wp14:editId="66D57AB9">
+            <wp:extent cx="6120130" cy="5359400"/>
+            <wp:effectExtent l="0" t="0" r="0" b="0"/>
+            <wp:docPr id="72" name="Immagine 72"/>
             <wp:cNvGraphicFramePr>
               <a:graphicFrameLocks xmlns:a="http://schemas.openxmlformats.org/drawingml/2006/main" noChangeAspect="1"/>
             </wp:cNvGraphicFramePr>
@@ -6055,7 +7199,7 @@
                   <pic:spPr>
                     <a:xfrm>
                       <a:off x="0" y="0"/>
-                      <a:ext cx="6120130" cy="5631815"/>
+                      <a:ext cx="6120130" cy="5359400"/>
                     </a:xfrm>
                     <a:prstGeom prst="rect">
                       <a:avLst/>
@@ -6071,20 +7215,19 @@
     <w:p>
       <w:pPr>
         <w:rPr>
-          <w:lang w:val="it-IT" w:eastAsia="it-IT"/>
-        </w:rPr>
-      </w:pPr>
-    </w:p>
-    <w:p>
-      <w:pPr>
-        <w:rPr>
-          <w:rFonts w:ascii="Garamond" w:hAnsi="Garamond"/>
-          <w:lang w:val="it-IT" w:eastAsia="it-IT"/>
-        </w:rPr>
-      </w:pPr>
-      <w:r>
-        <w:rPr>
-          <w:rFonts w:ascii="Garamond" w:hAnsi="Garamond"/>
+          <w:rFonts w:ascii="Garamond" w:hAnsi="Garamond"/>
+          <w:b/>
+          <w:sz w:val="24"/>
+          <w:szCs w:val="24"/>
+          <w:lang w:val="it-IT" w:eastAsia="it-IT"/>
+        </w:rPr>
+      </w:pPr>
+      <w:r>
+        <w:rPr>
+          <w:rFonts w:ascii="Garamond" w:hAnsi="Garamond"/>
+          <w:b/>
+          <w:sz w:val="24"/>
+          <w:szCs w:val="24"/>
           <w:lang w:val="it-IT" w:eastAsia="it-IT"/>
         </w:rPr>
         <w:br w:type="page"/>
@@ -6092,72 +7235,34 @@
     </w:p>
     <w:p>
       <w:pPr>
-        <w:pStyle w:val="Titolo2"/>
-      </w:pPr>
-      <w:r>
+        <w:rPr>
+          <w:rFonts w:ascii="Garamond" w:hAnsi="Garamond"/>
+          <w:b/>
+          <w:sz w:val="24"/>
+          <w:szCs w:val="24"/>
+          <w:lang w:val="it-IT" w:eastAsia="it-IT"/>
+        </w:rPr>
+      </w:pPr>
+      <w:r>
+        <w:rPr>
+          <w:rFonts w:ascii="Garamond" w:hAnsi="Garamond"/>
+          <w:b/>
+          <w:sz w:val="24"/>
+          <w:szCs w:val="24"/>
+          <w:lang w:val="it-IT" w:eastAsia="it-IT"/>
+        </w:rPr>
         <w:lastRenderedPageBreak/>
-        <w:t>TC-01</w:t>
-      </w:r>
-      <w:r>
-        <w:t xml:space="preserve">5 </w:t>
-      </w:r>
-      <w:r>
-        <w:t>–</w:t>
-      </w:r>
-      <w:r>
-        <w:t xml:space="preserve"> </w:t>
-      </w:r>
-      <w:r>
-        <w:t>Modifica del dizionario</w:t>
-      </w:r>
-    </w:p>
-    <w:p>
-      <w:pPr>
-        <w:rPr>
-          <w:rFonts w:ascii="Garamond" w:hAnsi="Garamond"/>
-          <w:sz w:val="24"/>
-          <w:szCs w:val="24"/>
-          <w:lang w:val="it-IT" w:eastAsia="it-IT"/>
-        </w:rPr>
-      </w:pPr>
-      <w:r>
-        <w:rPr>
-          <w:rFonts w:ascii="Garamond" w:hAnsi="Garamond"/>
-          <w:b/>
-          <w:sz w:val="24"/>
-          <w:szCs w:val="24"/>
-          <w:lang w:val="it-IT" w:eastAsia="it-IT"/>
-        </w:rPr>
-        <w:t xml:space="preserve">Risultato test: </w:t>
-      </w:r>
-      <w:r>
-        <w:rPr>
-          <w:rFonts w:ascii="Garamond" w:hAnsi="Garamond"/>
-          <w:sz w:val="24"/>
-          <w:szCs w:val="24"/>
-        </w:rPr>
-        <w:t>Tutte le operazioni di modifica del dizionario devono andare a buon fine</w:t>
-      </w:r>
-    </w:p>
-    <w:p>
-      <w:pPr>
-        <w:rPr>
-          <w:rFonts w:ascii="Garamond" w:hAnsi="Garamond"/>
-          <w:b/>
-          <w:sz w:val="24"/>
-          <w:szCs w:val="24"/>
-          <w:lang w:val="it-IT" w:eastAsia="it-IT"/>
-        </w:rPr>
-      </w:pPr>
-      <w:r>
-        <w:rPr>
-          <w:rFonts w:ascii="Garamond" w:hAnsi="Garamond"/>
-          <w:b/>
-          <w:sz w:val="24"/>
-          <w:szCs w:val="24"/>
-          <w:lang w:val="it-IT" w:eastAsia="it-IT"/>
-        </w:rPr>
-        <w:t>Browser: Google Chrome</w:t>
+        <w:t>Browser:</w:t>
+      </w:r>
+      <w:r>
+        <w:rPr>
+          <w:rFonts w:ascii="Garamond" w:hAnsi="Garamond"/>
+          <w:b/>
+          <w:sz w:val="24"/>
+          <w:szCs w:val="24"/>
+          <w:lang w:val="it-IT" w:eastAsia="it-IT"/>
+        </w:rPr>
+        <w:t xml:space="preserve"> Microsoft Edge</w:t>
       </w:r>
     </w:p>
     <w:p>
@@ -6165,25 +7270,24 @@
         <w:jc w:val="center"/>
         <w:rPr>
           <w:rFonts w:ascii="Garamond" w:hAnsi="Garamond"/>
-          <w:b/>
-          <w:sz w:val="24"/>
-          <w:szCs w:val="24"/>
-          <w:lang w:val="it-IT" w:eastAsia="it-IT"/>
-        </w:rPr>
-      </w:pPr>
-      <w:r>
-        <w:rPr>
-          <w:rFonts w:ascii="Garamond" w:hAnsi="Garamond"/>
-          <w:b/>
+          <w:sz w:val="24"/>
+          <w:szCs w:val="24"/>
+          <w:lang w:val="it-IT" w:eastAsia="it-IT"/>
+        </w:rPr>
+      </w:pPr>
+      <w:r>
+        <w:rPr>
+          <w:rFonts w:ascii="Garamond" w:hAnsi="Garamond"/>
+          <w:noProof/>
           <w:sz w:val="24"/>
           <w:szCs w:val="24"/>
           <w:lang w:val="it-IT" w:eastAsia="it-IT"/>
         </w:rPr>
         <w:drawing>
-          <wp:inline distT="0" distB="0" distL="0" distR="0" wp14:anchorId="2F4EB09A" wp14:editId="78D9CB33">
-            <wp:extent cx="4982270" cy="1629002"/>
-            <wp:effectExtent l="0" t="0" r="8890" b="9525"/>
-            <wp:docPr id="76" name="Immagine 76"/>
+          <wp:inline distT="0" distB="0" distL="0" distR="0" wp14:anchorId="6B62C702" wp14:editId="05C76FC1">
+            <wp:extent cx="6120130" cy="5631815"/>
+            <wp:effectExtent l="0" t="0" r="0" b="6985"/>
+            <wp:docPr id="73" name="Immagine 73"/>
             <wp:cNvGraphicFramePr>
               <a:graphicFrameLocks xmlns:a="http://schemas.openxmlformats.org/drawingml/2006/main" noChangeAspect="1"/>
             </wp:cNvGraphicFramePr>
@@ -6203,7 +7307,7 @@
                   <pic:spPr>
                     <a:xfrm>
                       <a:off x="0" y="0"/>
-                      <a:ext cx="4982270" cy="1629002"/>
+                      <a:ext cx="6120130" cy="5631815"/>
                     </a:xfrm>
                     <a:prstGeom prst="rect">
                       <a:avLst/>
@@ -6218,103 +7322,123 @@
     </w:p>
     <w:p>
       <w:pPr>
+        <w:rPr>
+          <w:lang w:val="it-IT" w:eastAsia="it-IT"/>
+        </w:rPr>
+      </w:pPr>
+    </w:p>
+    <w:p>
+      <w:pPr>
+        <w:rPr>
+          <w:rFonts w:ascii="Garamond" w:hAnsi="Garamond"/>
+          <w:lang w:val="it-IT" w:eastAsia="it-IT"/>
+        </w:rPr>
+      </w:pPr>
+      <w:r>
+        <w:rPr>
+          <w:rFonts w:ascii="Garamond" w:hAnsi="Garamond"/>
+          <w:lang w:val="it-IT" w:eastAsia="it-IT"/>
+        </w:rPr>
+        <w:br w:type="page"/>
+      </w:r>
+    </w:p>
+    <w:p>
+      <w:pPr>
+        <w:pStyle w:val="Titolo2"/>
+      </w:pPr>
+      <w:bookmarkStart w:id="18" w:name="_Toc152322278"/>
+      <w:r>
+        <w:lastRenderedPageBreak/>
+        <w:t>TC-01</w:t>
+      </w:r>
+      <w:r>
+        <w:t xml:space="preserve">5 </w:t>
+      </w:r>
+      <w:r>
+        <w:t>–</w:t>
+      </w:r>
+      <w:r>
+        <w:t xml:space="preserve"> </w:t>
+      </w:r>
+      <w:r>
+        <w:t>Modifica del dizionario</w:t>
+      </w:r>
+      <w:bookmarkEnd w:id="18"/>
+    </w:p>
+    <w:p>
+      <w:pPr>
+        <w:rPr>
+          <w:rFonts w:ascii="Garamond" w:hAnsi="Garamond"/>
+          <w:sz w:val="24"/>
+          <w:szCs w:val="24"/>
+          <w:lang w:val="it-IT" w:eastAsia="it-IT"/>
+        </w:rPr>
+      </w:pPr>
+      <w:r>
+        <w:rPr>
+          <w:rFonts w:ascii="Garamond" w:hAnsi="Garamond"/>
+          <w:b/>
+          <w:sz w:val="24"/>
+          <w:szCs w:val="24"/>
+          <w:lang w:val="it-IT" w:eastAsia="it-IT"/>
+        </w:rPr>
+        <w:t xml:space="preserve">Risultato test: </w:t>
+      </w:r>
+      <w:r>
+        <w:rPr>
+          <w:rFonts w:ascii="Garamond" w:hAnsi="Garamond"/>
+          <w:sz w:val="24"/>
+          <w:szCs w:val="24"/>
+        </w:rPr>
+        <w:t>Tutte le operazioni di modifica del dizionario devono andare a buon fine</w:t>
+      </w:r>
+    </w:p>
+    <w:p>
+      <w:pPr>
+        <w:rPr>
+          <w:rFonts w:ascii="Garamond" w:hAnsi="Garamond"/>
+          <w:b/>
+          <w:sz w:val="24"/>
+          <w:szCs w:val="24"/>
+          <w:lang w:val="it-IT" w:eastAsia="it-IT"/>
+        </w:rPr>
+      </w:pPr>
+      <w:r>
+        <w:rPr>
+          <w:rFonts w:ascii="Garamond" w:hAnsi="Garamond"/>
+          <w:b/>
+          <w:sz w:val="24"/>
+          <w:szCs w:val="24"/>
+          <w:lang w:val="it-IT" w:eastAsia="it-IT"/>
+        </w:rPr>
+        <w:t>Browser: Google Chrome</w:t>
+      </w:r>
+    </w:p>
+    <w:p>
+      <w:pPr>
         <w:jc w:val="center"/>
         <w:rPr>
           <w:rFonts w:ascii="Garamond" w:hAnsi="Garamond"/>
-          <w:i/>
-          <w:sz w:val="24"/>
-          <w:szCs w:val="24"/>
-          <w:lang w:val="it-IT" w:eastAsia="it-IT"/>
-        </w:rPr>
-      </w:pPr>
-      <w:r>
-        <w:rPr>
-          <w:rFonts w:ascii="Garamond" w:hAnsi="Garamond"/>
-          <w:i/>
-          <w:sz w:val="24"/>
-          <w:szCs w:val="24"/>
-          <w:lang w:val="it-IT" w:eastAsia="it-IT"/>
-        </w:rPr>
-        <w:t>La parola 99 “accendino” è stata modificata in “accendini”. La parola 99 “ragazza” è stata eliminata. È stata aggiunta la parola 100 “</w:t>
-      </w:r>
-      <w:proofErr w:type="spellStart"/>
-      <w:r>
-        <w:rPr>
-          <w:rFonts w:ascii="Garamond" w:hAnsi="Garamond"/>
-          <w:i/>
-          <w:sz w:val="24"/>
-          <w:szCs w:val="24"/>
-          <w:lang w:val="it-IT" w:eastAsia="it-IT"/>
-        </w:rPr>
-        <w:t>NuovaParola</w:t>
-      </w:r>
-      <w:proofErr w:type="spellEnd"/>
-      <w:r>
-        <w:rPr>
-          <w:rFonts w:ascii="Garamond" w:hAnsi="Garamond"/>
-          <w:i/>
-          <w:sz w:val="24"/>
-          <w:szCs w:val="24"/>
-          <w:lang w:val="it-IT" w:eastAsia="it-IT"/>
-        </w:rPr>
-        <w:t>”</w:t>
-      </w:r>
-    </w:p>
-    <w:p>
-      <w:pPr>
-        <w:rPr>
-          <w:rFonts w:ascii="Garamond" w:hAnsi="Garamond"/>
-          <w:b/>
-          <w:sz w:val="24"/>
-          <w:szCs w:val="24"/>
-          <w:lang w:val="it-IT" w:eastAsia="it-IT"/>
-        </w:rPr>
-      </w:pPr>
-      <w:r>
-        <w:rPr>
-          <w:rFonts w:ascii="Garamond" w:hAnsi="Garamond"/>
-          <w:b/>
-          <w:sz w:val="24"/>
-          <w:szCs w:val="24"/>
-          <w:lang w:val="it-IT" w:eastAsia="it-IT"/>
-        </w:rPr>
-        <w:t>Browser:</w:t>
-      </w:r>
-      <w:r>
-        <w:rPr>
-          <w:rFonts w:ascii="Garamond" w:hAnsi="Garamond"/>
-          <w:b/>
-          <w:sz w:val="24"/>
-          <w:szCs w:val="24"/>
-          <w:lang w:val="it-IT" w:eastAsia="it-IT"/>
-        </w:rPr>
-        <w:t xml:space="preserve"> Firefox</w:t>
-      </w:r>
-    </w:p>
-    <w:p>
-      <w:pPr>
-        <w:jc w:val="center"/>
-        <w:rPr>
-          <w:rFonts w:ascii="Garamond" w:hAnsi="Garamond"/>
-          <w:b/>
-          <w:sz w:val="24"/>
-          <w:szCs w:val="24"/>
-          <w:lang w:val="it-IT" w:eastAsia="it-IT"/>
-        </w:rPr>
-      </w:pPr>
-      <w:r>
-        <w:rPr>
-          <w:rFonts w:ascii="Garamond" w:hAnsi="Garamond"/>
-          <w:b/>
+          <w:b/>
+          <w:sz w:val="24"/>
+          <w:szCs w:val="24"/>
+          <w:lang w:val="it-IT" w:eastAsia="it-IT"/>
+        </w:rPr>
+      </w:pPr>
+      <w:r>
+        <w:rPr>
+          <w:rFonts w:ascii="Garamond" w:hAnsi="Garamond"/>
+          <w:b/>
+          <w:noProof/>
           <w:sz w:val="24"/>
           <w:szCs w:val="24"/>
           <w:lang w:val="it-IT" w:eastAsia="it-IT"/>
         </w:rPr>
         <w:drawing>
-          <wp:inline distT="0" distB="0" distL="0" distR="0" wp14:anchorId="132B04BF" wp14:editId="7461E009">
-            <wp:extent cx="4715533" cy="1609950"/>
-            <wp:effectExtent l="0" t="0" r="0" b="9525"/>
-            <wp:docPr id="77" name="Immagine 77"/>
+          <wp:inline distT="0" distB="0" distL="0" distR="0" wp14:anchorId="2F4EB09A" wp14:editId="78D9CB33">
+            <wp:extent cx="4982270" cy="1629002"/>
+            <wp:effectExtent l="0" t="0" r="8890" b="9525"/>
+            <wp:docPr id="76" name="Immagine 76"/>
             <wp:cNvGraphicFramePr>
               <a:graphicFrameLocks xmlns:a="http://schemas.openxmlformats.org/drawingml/2006/main" noChangeAspect="1"/>
             </wp:cNvGraphicFramePr>
@@ -6334,7 +7458,7 @@
                   <pic:spPr>
                     <a:xfrm>
                       <a:off x="0" y="0"/>
-                      <a:ext cx="4715533" cy="1609950"/>
+                      <a:ext cx="4982270" cy="1629002"/>
                     </a:xfrm>
                     <a:prstGeom prst="rect">
                       <a:avLst/>
@@ -6419,7 +7543,7 @@
           <w:szCs w:val="24"/>
           <w:lang w:val="it-IT" w:eastAsia="it-IT"/>
         </w:rPr>
-        <w:t xml:space="preserve"> Microsoft Edge</w:t>
+        <w:t xml:space="preserve"> Firefox</w:t>
       </w:r>
     </w:p>
     <w:p>
@@ -6427,23 +7551,26 @@
         <w:jc w:val="center"/>
         <w:rPr>
           <w:rFonts w:ascii="Garamond" w:hAnsi="Garamond"/>
-          <w:sz w:val="24"/>
-          <w:szCs w:val="24"/>
-          <w:lang w:val="it-IT" w:eastAsia="it-IT"/>
-        </w:rPr>
-      </w:pPr>
-      <w:r>
-        <w:rPr>
-          <w:rFonts w:ascii="Garamond" w:hAnsi="Garamond"/>
+          <w:b/>
+          <w:sz w:val="24"/>
+          <w:szCs w:val="24"/>
+          <w:lang w:val="it-IT" w:eastAsia="it-IT"/>
+        </w:rPr>
+      </w:pPr>
+      <w:r>
+        <w:rPr>
+          <w:rFonts w:ascii="Garamond" w:hAnsi="Garamond"/>
+          <w:b/>
+          <w:noProof/>
           <w:sz w:val="24"/>
           <w:szCs w:val="24"/>
           <w:lang w:val="it-IT" w:eastAsia="it-IT"/>
         </w:rPr>
         <w:drawing>
-          <wp:inline distT="0" distB="0" distL="0" distR="0" wp14:anchorId="6D2ECD94" wp14:editId="37919583">
-            <wp:extent cx="4953691" cy="1571844"/>
+          <wp:inline distT="0" distB="0" distL="0" distR="0" wp14:anchorId="132B04BF" wp14:editId="7461E009">
+            <wp:extent cx="4715533" cy="1609950"/>
             <wp:effectExtent l="0" t="0" r="0" b="9525"/>
-            <wp:docPr id="78" name="Immagine 78"/>
+            <wp:docPr id="77" name="Immagine 77"/>
             <wp:cNvGraphicFramePr>
               <a:graphicFrameLocks xmlns:a="http://schemas.openxmlformats.org/drawingml/2006/main" noChangeAspect="1"/>
             </wp:cNvGraphicFramePr>
@@ -6463,6 +7590,136 @@
                   <pic:spPr>
                     <a:xfrm>
                       <a:off x="0" y="0"/>
+                      <a:ext cx="4715533" cy="1609950"/>
+                    </a:xfrm>
+                    <a:prstGeom prst="rect">
+                      <a:avLst/>
+                    </a:prstGeom>
+                  </pic:spPr>
+                </pic:pic>
+              </a:graphicData>
+            </a:graphic>
+          </wp:inline>
+        </w:drawing>
+      </w:r>
+    </w:p>
+    <w:p>
+      <w:pPr>
+        <w:jc w:val="center"/>
+        <w:rPr>
+          <w:rFonts w:ascii="Garamond" w:hAnsi="Garamond"/>
+          <w:i/>
+          <w:sz w:val="24"/>
+          <w:szCs w:val="24"/>
+          <w:lang w:val="it-IT" w:eastAsia="it-IT"/>
+        </w:rPr>
+      </w:pPr>
+      <w:r>
+        <w:rPr>
+          <w:rFonts w:ascii="Garamond" w:hAnsi="Garamond"/>
+          <w:i/>
+          <w:sz w:val="24"/>
+          <w:szCs w:val="24"/>
+          <w:lang w:val="it-IT" w:eastAsia="it-IT"/>
+        </w:rPr>
+        <w:t>La parola 99 “accendino” è stata modificata in “accendini”. La parola 99 “ragazza” è stata eliminata. È stata aggiunta la parola 100 “</w:t>
+      </w:r>
+      <w:proofErr w:type="spellStart"/>
+      <w:r>
+        <w:rPr>
+          <w:rFonts w:ascii="Garamond" w:hAnsi="Garamond"/>
+          <w:i/>
+          <w:sz w:val="24"/>
+          <w:szCs w:val="24"/>
+          <w:lang w:val="it-IT" w:eastAsia="it-IT"/>
+        </w:rPr>
+        <w:t>NuovaParola</w:t>
+      </w:r>
+      <w:proofErr w:type="spellEnd"/>
+      <w:r>
+        <w:rPr>
+          <w:rFonts w:ascii="Garamond" w:hAnsi="Garamond"/>
+          <w:i/>
+          <w:sz w:val="24"/>
+          <w:szCs w:val="24"/>
+          <w:lang w:val="it-IT" w:eastAsia="it-IT"/>
+        </w:rPr>
+        <w:t>”</w:t>
+      </w:r>
+    </w:p>
+    <w:p>
+      <w:pPr>
+        <w:rPr>
+          <w:rFonts w:ascii="Garamond" w:hAnsi="Garamond"/>
+          <w:b/>
+          <w:sz w:val="24"/>
+          <w:szCs w:val="24"/>
+          <w:lang w:val="it-IT" w:eastAsia="it-IT"/>
+        </w:rPr>
+      </w:pPr>
+      <w:r>
+        <w:rPr>
+          <w:rFonts w:ascii="Garamond" w:hAnsi="Garamond"/>
+          <w:b/>
+          <w:sz w:val="24"/>
+          <w:szCs w:val="24"/>
+          <w:lang w:val="it-IT" w:eastAsia="it-IT"/>
+        </w:rPr>
+        <w:t>Browser:</w:t>
+      </w:r>
+      <w:r>
+        <w:rPr>
+          <w:rFonts w:ascii="Garamond" w:hAnsi="Garamond"/>
+          <w:b/>
+          <w:sz w:val="24"/>
+          <w:szCs w:val="24"/>
+          <w:lang w:val="it-IT" w:eastAsia="it-IT"/>
+        </w:rPr>
+        <w:t xml:space="preserve"> Microsoft Edge</w:t>
+      </w:r>
+    </w:p>
+    <w:p>
+      <w:pPr>
+        <w:jc w:val="center"/>
+        <w:rPr>
+          <w:rFonts w:ascii="Garamond" w:hAnsi="Garamond"/>
+          <w:sz w:val="24"/>
+          <w:szCs w:val="24"/>
+          <w:lang w:val="it-IT" w:eastAsia="it-IT"/>
+        </w:rPr>
+      </w:pPr>
+      <w:r>
+        <w:rPr>
+          <w:rFonts w:ascii="Garamond" w:hAnsi="Garamond"/>
+          <w:noProof/>
+          <w:sz w:val="24"/>
+          <w:szCs w:val="24"/>
+          <w:lang w:val="it-IT" w:eastAsia="it-IT"/>
+        </w:rPr>
+        <w:drawing>
+          <wp:inline distT="0" distB="0" distL="0" distR="0" wp14:anchorId="6D2ECD94" wp14:editId="37919583">
+            <wp:extent cx="4953691" cy="1571844"/>
+            <wp:effectExtent l="0" t="0" r="0" b="9525"/>
+            <wp:docPr id="78" name="Immagine 78"/>
+            <wp:cNvGraphicFramePr>
+              <a:graphicFrameLocks xmlns:a="http://schemas.openxmlformats.org/drawingml/2006/main" noChangeAspect="1"/>
+            </wp:cNvGraphicFramePr>
+            <a:graphic xmlns:a="http://schemas.openxmlformats.org/drawingml/2006/main">
+              <a:graphicData uri="http://schemas.openxmlformats.org/drawingml/2006/picture">
+                <pic:pic xmlns:pic="http://schemas.openxmlformats.org/drawingml/2006/picture">
+                  <pic:nvPicPr>
+                    <pic:cNvPr id="1" name=""/>
+                    <pic:cNvPicPr/>
+                  </pic:nvPicPr>
+                  <pic:blipFill>
+                    <a:blip r:embed="rId43"/>
+                    <a:stretch>
+                      <a:fillRect/>
+                    </a:stretch>
+                  </pic:blipFill>
+                  <pic:spPr>
+                    <a:xfrm>
+                      <a:off x="0" y="0"/>
                       <a:ext cx="4953691" cy="1571844"/>
                     </a:xfrm>
                     <a:prstGeom prst="rect">
@@ -6530,8 +7787,6 @@
           <w:lang w:val="it-IT" w:eastAsia="it-IT"/>
         </w:rPr>
       </w:pPr>
-      <w:bookmarkStart w:id="3" w:name="_GoBack"/>
-      <w:bookmarkEnd w:id="3"/>
     </w:p>
     <w:p>
       <w:pPr>
@@ -6541,8 +7796,8 @@
       </w:pPr>
     </w:p>
     <w:sectPr>
-      <w:headerReference w:type="default" r:id="rId43"/>
-      <w:footerReference w:type="default" r:id="rId44"/>
+      <w:headerReference w:type="default" r:id="rId44"/>
+      <w:footerReference w:type="default" r:id="rId45"/>
       <w:pgSz w:w="11906" w:h="16838"/>
       <w:pgMar w:top="1417" w:right="1134" w:bottom="1134" w:left="1134" w:header="708" w:footer="708" w:gutter="0"/>
       <w:cols w:space="708"/>
@@ -7007,6 +8262,14 @@
               <w:sz w:val="20"/>
             </w:rPr>
             <w:t>Generatore trova parole</w:t>
+          </w:r>
+          <w:r>
+            <w:rPr>
+              <w:rFonts w:cs="Arial"/>
+              <w:b/>
+              <w:sz w:val="20"/>
+            </w:rPr>
+            <w:t xml:space="preserve"> – Comprova dei test</w:t>
           </w:r>
         </w:p>
       </w:tc>
@@ -8059,6 +9322,59 @@
     <w:semiHidden/>
     <w:rsid w:val="00511ADB"/>
   </w:style>
+  <w:style w:type="paragraph" w:styleId="Sommario1">
+    <w:name w:val="toc 1"/>
+    <w:basedOn w:val="Normale"/>
+    <w:next w:val="Normale"/>
+    <w:autoRedefine/>
+    <w:uiPriority w:val="39"/>
+    <w:rsid w:val="002141A8"/>
+    <w:pPr>
+      <w:spacing w:after="0" w:line="240" w:lineRule="auto"/>
+    </w:pPr>
+    <w:rPr>
+      <w:rFonts w:ascii="Garamond" w:eastAsia="Times New Roman" w:hAnsi="Garamond" w:cs="Times New Roman"/>
+      <w:sz w:val="26"/>
+      <w:szCs w:val="20"/>
+      <w:lang w:eastAsia="it-IT"/>
+    </w:rPr>
+  </w:style>
+  <w:style w:type="paragraph" w:styleId="Sommario2">
+    <w:name w:val="toc 2"/>
+    <w:basedOn w:val="Normale"/>
+    <w:next w:val="Normale"/>
+    <w:autoRedefine/>
+    <w:uiPriority w:val="39"/>
+    <w:rsid w:val="002141A8"/>
+    <w:pPr>
+      <w:spacing w:after="0" w:line="240" w:lineRule="auto"/>
+      <w:ind w:left="200"/>
+    </w:pPr>
+    <w:rPr>
+      <w:rFonts w:ascii="Garamond" w:eastAsia="Times New Roman" w:hAnsi="Garamond" w:cs="Times New Roman"/>
+      <w:sz w:val="26"/>
+      <w:szCs w:val="20"/>
+      <w:lang w:eastAsia="it-IT"/>
+    </w:rPr>
+  </w:style>
+  <w:style w:type="paragraph" w:styleId="Sommario3">
+    <w:name w:val="toc 3"/>
+    <w:basedOn w:val="Normale"/>
+    <w:next w:val="Normale"/>
+    <w:autoRedefine/>
+    <w:uiPriority w:val="39"/>
+    <w:rsid w:val="002141A8"/>
+    <w:pPr>
+      <w:spacing w:after="0" w:line="240" w:lineRule="auto"/>
+      <w:ind w:left="400"/>
+    </w:pPr>
+    <w:rPr>
+      <w:rFonts w:ascii="Garamond" w:eastAsia="Times New Roman" w:hAnsi="Garamond" w:cs="Times New Roman"/>
+      <w:sz w:val="26"/>
+      <w:szCs w:val="20"/>
+      <w:lang w:eastAsia="it-IT"/>
+    </w:rPr>
+  </w:style>
 </w:styles>
 </file>
 
@@ -8355,4 +9671,16 @@
     </a:ext>
   </a:extLst>
 </a:theme>
+</file>
+
+<file path=customXml/item1.xml><?xml version="1.0" encoding="utf-8"?>
+<b:Sources xmlns:b="http://schemas.openxmlformats.org/officeDocument/2006/bibliography" xmlns="http://schemas.openxmlformats.org/officeDocument/2006/bibliography" SelectedStyle="\APASixthEditionOfficeOnline.xsl" StyleName="APA" Version="6"/>
+</file>
+
+<file path=customXml/itemProps1.xml><?xml version="1.0" encoding="utf-8"?>
+<ds:datastoreItem xmlns:ds="http://schemas.openxmlformats.org/officeDocument/2006/customXml" ds:itemID="{4A2B399A-8E2A-43F1-9B18-58B23493EDB1}">
+  <ds:schemaRefs>
+    <ds:schemaRef ds:uri="http://schemas.openxmlformats.org/officeDocument/2006/bibliography"/>
+  </ds:schemaRefs>
+</ds:datastoreItem>
 </file>
</xml_diff>